<commit_message>
KLARNAPII-161: Additional Product Identifiers
</commit_message>
<xml_diff>
--- a/documentation/Klarna Checkout Implementation Guide v17.1.0.docx
+++ b/documentation/Klarna Checkout Implementation Guide v17.1.0.docx
@@ -233,7 +233,6 @@
           <w:docPartUnique/>
         </w:docPartObj>
       </w:sdtPr>
-      <w:sdtEndPr/>
       <w:sdtContent>
         <w:p>
           <w:pPr>
@@ -18488,6 +18487,138 @@
       <w:r>
         <w:rPr>
           <w:rFonts w:asciiTheme="minorHAnsi" w:hAnsiTheme="minorHAnsi"/>
+          <w:b/>
+          <w:u w:val="single"/>
+        </w:rPr>
+        <w:t>Disable Autofocus</w:t>
+      </w:r>
+      <w:r>
+        <w:rPr>
+          <w:rFonts w:asciiTheme="minorHAnsi" w:hAnsiTheme="minorHAnsi"/>
+          <w:b/>
+          <w:u w:val="single"/>
+        </w:rPr>
+        <w:t xml:space="preserve"> </w:t>
+      </w:r>
+      <w:r>
+        <w:rPr>
+          <w:rFonts w:asciiTheme="minorHAnsi" w:hAnsiTheme="minorHAnsi"/>
+        </w:rPr>
+        <w:t xml:space="preserve">– </w:t>
+      </w:r>
+      <w:r>
+        <w:rPr>
+          <w:rFonts w:asciiTheme="minorHAnsi" w:hAnsiTheme="minorHAnsi"/>
+        </w:rPr>
+        <w:t>If Yes,</w:t>
+      </w:r>
+      <w:r>
+        <w:rPr>
+          <w:rFonts w:asciiTheme="minorHAnsi" w:hAnsiTheme="minorHAnsi"/>
+        </w:rPr>
+        <w:t xml:space="preserve"> Email input will not be focused when you enter </w:t>
+      </w:r>
+      <w:proofErr w:type="gramStart"/>
+      <w:r>
+        <w:rPr>
+          <w:rFonts w:asciiTheme="minorHAnsi" w:hAnsiTheme="minorHAnsi"/>
+        </w:rPr>
+        <w:t>the  checkout</w:t>
+      </w:r>
+      <w:proofErr w:type="gramEnd"/>
+      <w:r>
+        <w:rPr>
+          <w:rFonts w:asciiTheme="minorHAnsi" w:hAnsiTheme="minorHAnsi"/>
+        </w:rPr>
+        <w:t>.</w:t>
+      </w:r>
+      <w:r>
+        <w:rPr>
+          <w:rFonts w:asciiTheme="minorHAnsi" w:hAnsiTheme="minorHAnsi"/>
+        </w:rPr>
+        <w:t xml:space="preserve"> Default is No.</w:t>
+      </w:r>
+    </w:p>
+    <w:p>
+      <w:pPr>
+        <w:pStyle w:val="BodyText"/>
+        <w:ind w:left="1080"/>
+        <w:jc w:val="left"/>
+        <w:rPr>
+          <w:rFonts w:asciiTheme="minorHAnsi" w:hAnsiTheme="minorHAnsi"/>
+        </w:rPr>
+      </w:pPr>
+      <w:r>
+        <w:rPr>
+          <w:rFonts w:asciiTheme="minorHAnsi" w:hAnsiTheme="minorHAnsi"/>
+          <w:b/>
+          <w:u w:val="single"/>
+        </w:rPr>
+        <w:t>Minimal Confirmation</w:t>
+      </w:r>
+      <w:r>
+        <w:rPr>
+          <w:rFonts w:asciiTheme="minorHAnsi" w:hAnsiTheme="minorHAnsi"/>
+          <w:b/>
+          <w:u w:val="single"/>
+        </w:rPr>
+        <w:t xml:space="preserve"> </w:t>
+      </w:r>
+      <w:r>
+        <w:rPr>
+          <w:rFonts w:asciiTheme="minorHAnsi" w:hAnsiTheme="minorHAnsi"/>
+        </w:rPr>
+        <w:t xml:space="preserve">– </w:t>
+      </w:r>
+      <w:r>
+        <w:rPr>
+          <w:rFonts w:asciiTheme="minorHAnsi" w:hAnsiTheme="minorHAnsi"/>
+        </w:rPr>
+        <w:t>If Yes, displays minimal confirmation snippet.</w:t>
+      </w:r>
+      <w:r>
+        <w:rPr>
+          <w:rFonts w:asciiTheme="minorHAnsi" w:hAnsiTheme="minorHAnsi"/>
+        </w:rPr>
+        <w:t xml:space="preserve"> Default is </w:t>
+      </w:r>
+      <w:r>
+        <w:rPr>
+          <w:rFonts w:asciiTheme="minorHAnsi" w:hAnsiTheme="minorHAnsi"/>
+        </w:rPr>
+        <w:t>No</w:t>
+      </w:r>
+      <w:r>
+        <w:rPr>
+          <w:rFonts w:asciiTheme="minorHAnsi" w:hAnsiTheme="minorHAnsi"/>
+        </w:rPr>
+        <w:t>.</w:t>
+      </w:r>
+      <w:bookmarkStart w:id="59" w:name="_GoBack"/>
+      <w:bookmarkEnd w:id="59"/>
+    </w:p>
+    <w:p>
+      <w:pPr>
+        <w:pStyle w:val="BodyText"/>
+        <w:ind w:left="1080"/>
+        <w:jc w:val="left"/>
+        <w:rPr>
+          <w:rFonts w:asciiTheme="minorHAnsi" w:hAnsiTheme="minorHAnsi"/>
+        </w:rPr>
+      </w:pPr>
+    </w:p>
+    <w:p>
+      <w:pPr>
+        <w:pStyle w:val="BodyText"/>
+        <w:ind w:left="1080"/>
+        <w:jc w:val="left"/>
+        <w:rPr>
+          <w:rFonts w:asciiTheme="minorHAnsi" w:hAnsiTheme="minorHAnsi"/>
+        </w:rPr>
+      </w:pPr>
+      <w:r>
+        <w:rPr>
+          <w:rFonts w:asciiTheme="minorHAnsi" w:hAnsiTheme="minorHAnsi"/>
         </w:rPr>
         <w:t>Additionally</w:t>
       </w:r>
@@ -18600,9 +18731,9 @@
       <w:pPr>
         <w:pStyle w:val="Heading3"/>
       </w:pPr>
-      <w:bookmarkStart w:id="59" w:name="_Klarna_Orders"/>
-      <w:bookmarkStart w:id="60" w:name="_Toc480195798"/>
-      <w:bookmarkEnd w:id="59"/>
+      <w:bookmarkStart w:id="60" w:name="_Klarna_Orders"/>
+      <w:bookmarkStart w:id="61" w:name="_Toc480195798"/>
+      <w:bookmarkEnd w:id="60"/>
       <w:proofErr w:type="spellStart"/>
       <w:r>
         <w:t>Klarna</w:t>
@@ -18617,7 +18748,7 @@
       <w:r>
         <w:t>Orders</w:t>
       </w:r>
-      <w:bookmarkEnd w:id="60"/>
+      <w:bookmarkEnd w:id="61"/>
     </w:p>
     <w:p>
       <w:pPr>
@@ -19132,11 +19263,11 @@
           <w:iCs w:val="0"/>
         </w:rPr>
       </w:pPr>
-      <w:bookmarkStart w:id="61" w:name="_Toc480195799"/>
+      <w:bookmarkStart w:id="62" w:name="_Toc480195799"/>
       <w:r>
         <w:t>Storefront Functionality</w:t>
       </w:r>
-      <w:bookmarkEnd w:id="61"/>
+      <w:bookmarkEnd w:id="62"/>
     </w:p>
     <w:p>
       <w:pPr>
@@ -20122,17 +20253,17 @@
       <w:pPr>
         <w:pStyle w:val="Heading1"/>
       </w:pPr>
-      <w:bookmarkStart w:id="62" w:name="_Toc480195800"/>
+      <w:bookmarkStart w:id="63" w:name="_Toc480195800"/>
       <w:bookmarkEnd w:id="57"/>
       <w:bookmarkEnd w:id="58"/>
       <w:r>
         <w:t>Known Issues</w:t>
       </w:r>
-      <w:bookmarkEnd w:id="62"/>
-    </w:p>
-    <w:p>
-      <w:bookmarkStart w:id="63" w:name="_Toc279703500"/>
-      <w:bookmarkStart w:id="64" w:name="_Toc279703593"/>
+      <w:bookmarkEnd w:id="63"/>
+    </w:p>
+    <w:p>
+      <w:bookmarkStart w:id="64" w:name="_Toc279703500"/>
+      <w:bookmarkStart w:id="65" w:name="_Toc279703593"/>
     </w:p>
     <w:p>
       <w:pPr>
@@ -20170,13 +20301,13 @@
       <w:pPr>
         <w:pStyle w:val="Heading1"/>
       </w:pPr>
-      <w:bookmarkStart w:id="65" w:name="_Toc480195801"/>
-      <w:bookmarkEnd w:id="63"/>
+      <w:bookmarkStart w:id="66" w:name="_Toc480195801"/>
       <w:bookmarkEnd w:id="64"/>
+      <w:bookmarkEnd w:id="65"/>
       <w:r>
         <w:t>Release History</w:t>
       </w:r>
-      <w:bookmarkEnd w:id="65"/>
+      <w:bookmarkEnd w:id="66"/>
     </w:p>
     <w:tbl>
       <w:tblPr>
@@ -20221,8 +20352,8 @@
                 <w:szCs w:val="18"/>
               </w:rPr>
             </w:pPr>
-            <w:bookmarkStart w:id="66" w:name="_Toc279703501"/>
-            <w:bookmarkStart w:id="67" w:name="_Toc279703594"/>
+            <w:bookmarkStart w:id="67" w:name="_Toc279703501"/>
+            <w:bookmarkStart w:id="68" w:name="_Toc279703594"/>
             <w:r>
               <w:rPr>
                 <w:rFonts w:ascii="Trebuchet MS" w:hAnsi="Trebuchet MS"/>
@@ -20231,8 +20362,6 @@
               </w:rPr>
               <w:t>17.1</w:t>
             </w:r>
-            <w:bookmarkStart w:id="68" w:name="_GoBack"/>
-            <w:bookmarkEnd w:id="68"/>
             <w:r>
               <w:rPr>
                 <w:rFonts w:ascii="Trebuchet MS" w:hAnsi="Trebuchet MS"/>
@@ -20569,8 +20698,8 @@
           </w:p>
         </w:tc>
       </w:tr>
-      <w:bookmarkEnd w:id="66"/>
       <w:bookmarkEnd w:id="67"/>
+      <w:bookmarkEnd w:id="68"/>
     </w:tbl>
     <w:p>
       <w:pPr>
@@ -20814,7 +20943,7 @@
               <w:sz w:val="18"/>
               <w:szCs w:val="18"/>
             </w:rPr>
-            <w:t>7-31</w:t>
+            <w:t>5-28</w:t>
           </w:r>
           <w:r>
             <w:rPr>
@@ -27285,7 +27414,7 @@
 </file>
 
 <file path=customXml/itemProps1.xml><?xml version="1.0" encoding="utf-8"?>
-<ds:datastoreItem xmlns:ds="http://schemas.openxmlformats.org/officeDocument/2006/customXml" ds:itemID="{38E09C47-360A-44B1-93DC-36F1AFF44FF8}">
+<ds:datastoreItem xmlns:ds="http://schemas.openxmlformats.org/officeDocument/2006/customXml" ds:itemID="{C4090D13-8806-4466-AACD-EFC7DC7ACA18}">
   <ds:schemaRefs>
     <ds:schemaRef ds:uri="http://schemas.openxmlformats.org/officeDocument/2006/bibliography"/>
   </ds:schemaRefs>
@@ -27293,7 +27422,7 @@
 </file>
 
 <file path=customXml/itemProps2.xml><?xml version="1.0" encoding="utf-8"?>
-<ds:datastoreItem xmlns:ds="http://schemas.openxmlformats.org/officeDocument/2006/customXml" ds:itemID="{AB51E064-65BF-45F8-97FA-3D64AE5850A5}">
+<ds:datastoreItem xmlns:ds="http://schemas.openxmlformats.org/officeDocument/2006/customXml" ds:itemID="{4007DB15-3A4C-464C-A5C9-F156AEBDAA9A}">
   <ds:schemaRefs>
     <ds:schemaRef ds:uri="http://schemas.openxmlformats.org/officeDocument/2006/bibliography"/>
   </ds:schemaRefs>
@@ -27301,7 +27430,7 @@
 </file>
 
 <file path=customXml/itemProps3.xml><?xml version="1.0" encoding="utf-8"?>
-<ds:datastoreItem xmlns:ds="http://schemas.openxmlformats.org/officeDocument/2006/customXml" ds:itemID="{0A7A6E68-A846-40D4-B8C0-F1DD6C724E81}">
+<ds:datastoreItem xmlns:ds="http://schemas.openxmlformats.org/officeDocument/2006/customXml" ds:itemID="{C7E8262D-7FDD-4F15-8578-72F04DD028E5}">
   <ds:schemaRefs>
     <ds:schemaRef ds:uri="http://schemas.openxmlformats.org/officeDocument/2006/bibliography"/>
   </ds:schemaRefs>
@@ -27309,7 +27438,7 @@
 </file>
 
 <file path=customXml/itemProps4.xml><?xml version="1.0" encoding="utf-8"?>
-<ds:datastoreItem xmlns:ds="http://schemas.openxmlformats.org/officeDocument/2006/customXml" ds:itemID="{2A15E366-668B-4BEF-9340-48766369FB4F}">
+<ds:datastoreItem xmlns:ds="http://schemas.openxmlformats.org/officeDocument/2006/customXml" ds:itemID="{73393E81-CE93-452E-95D4-E10E64CDB2DC}">
   <ds:schemaRefs>
     <ds:schemaRef ds:uri="http://schemas.openxmlformats.org/officeDocument/2006/bibliography"/>
   </ds:schemaRefs>

</xml_diff>

<commit_message>
KLARNAPII-209: Additional changes required from SFCC
</commit_message>
<xml_diff>
--- a/documentation/Klarna Checkout Implementation Guide v17.1.0.docx
+++ b/documentation/Klarna Checkout Implementation Guide v17.1.0.docx
@@ -263,7 +263,7 @@
           <w:r>
             <w:fldChar w:fldCharType="separate"/>
           </w:r>
-          <w:hyperlink w:anchor="_Toc480195768" w:history="1">
+          <w:hyperlink w:anchor="_Toc502915420" w:history="1">
             <w:r>
               <w:rPr>
                 <w:rStyle w:val="Hyperlink"/>
@@ -298,7 +298,7 @@
               <w:rPr>
                 <w:webHidden/>
               </w:rPr>
-              <w:instrText xml:space="preserve"> PAGEREF _Toc480195768 \h </w:instrText>
+              <w:instrText xml:space="preserve"> PAGEREF _Toc502915420 \h </w:instrText>
             </w:r>
             <w:r>
               <w:rPr>
@@ -315,7 +315,7 @@
               <w:rPr>
                 <w:webHidden/>
               </w:rPr>
-              <w:t>1-3</w:t>
+              <w:t>1-4</w:t>
             </w:r>
             <w:r>
               <w:rPr>
@@ -332,7 +332,7 @@
               <w:lang w:val="bg-BG" w:eastAsia="bg-BG" w:bidi="ar-SA"/>
             </w:rPr>
           </w:pPr>
-          <w:hyperlink w:anchor="_Toc480195769" w:history="1">
+          <w:hyperlink w:anchor="_Toc502915421" w:history="1">
             <w:r>
               <w:rPr>
                 <w:rStyle w:val="Hyperlink"/>
@@ -367,7 +367,7 @@
               <w:rPr>
                 <w:webHidden/>
               </w:rPr>
-              <w:instrText xml:space="preserve"> PAGEREF _Toc480195769 \h </w:instrText>
+              <w:instrText xml:space="preserve"> PAGEREF _Toc502915421 \h </w:instrText>
             </w:r>
             <w:r>
               <w:rPr>
@@ -384,7 +384,7 @@
               <w:rPr>
                 <w:webHidden/>
               </w:rPr>
-              <w:t>2-4</w:t>
+              <w:t>2-5</w:t>
             </w:r>
             <w:r>
               <w:rPr>
@@ -401,7 +401,7 @@
               <w:lang w:val="bg-BG" w:eastAsia="bg-BG" w:bidi="ar-SA"/>
             </w:rPr>
           </w:pPr>
-          <w:hyperlink w:anchor="_Toc480195770" w:history="1">
+          <w:hyperlink w:anchor="_Toc502915422" w:history="1">
             <w:r>
               <w:rPr>
                 <w:rStyle w:val="Hyperlink"/>
@@ -436,7 +436,7 @@
               <w:rPr>
                 <w:webHidden/>
               </w:rPr>
-              <w:instrText xml:space="preserve"> PAGEREF _Toc480195770 \h </w:instrText>
+              <w:instrText xml:space="preserve"> PAGEREF _Toc502915422 \h </w:instrText>
             </w:r>
             <w:r>
               <w:rPr>
@@ -453,7 +453,7 @@
               <w:rPr>
                 <w:webHidden/>
               </w:rPr>
-              <w:t>2-4</w:t>
+              <w:t>2-5</w:t>
             </w:r>
             <w:r>
               <w:rPr>
@@ -470,7 +470,7 @@
               <w:lang w:val="bg-BG" w:eastAsia="bg-BG" w:bidi="ar-SA"/>
             </w:rPr>
           </w:pPr>
-          <w:hyperlink w:anchor="_Toc480195771" w:history="1">
+          <w:hyperlink w:anchor="_Toc502915423" w:history="1">
             <w:r>
               <w:rPr>
                 <w:rStyle w:val="Hyperlink"/>
@@ -505,7 +505,7 @@
               <w:rPr>
                 <w:webHidden/>
               </w:rPr>
-              <w:instrText xml:space="preserve"> PAGEREF _Toc480195771 \h </w:instrText>
+              <w:instrText xml:space="preserve"> PAGEREF _Toc502915423 \h </w:instrText>
             </w:r>
             <w:r>
               <w:rPr>
@@ -522,7 +522,7 @@
               <w:rPr>
                 <w:webHidden/>
               </w:rPr>
-              <w:t>2-4</w:t>
+              <w:t>2-5</w:t>
             </w:r>
             <w:r>
               <w:rPr>
@@ -539,7 +539,7 @@
               <w:lang w:val="bg-BG" w:eastAsia="bg-BG" w:bidi="ar-SA"/>
             </w:rPr>
           </w:pPr>
-          <w:hyperlink w:anchor="_Toc480195772" w:history="1">
+          <w:hyperlink w:anchor="_Toc502915424" w:history="1">
             <w:r>
               <w:rPr>
                 <w:rStyle w:val="Hyperlink"/>
@@ -574,7 +574,7 @@
               <w:rPr>
                 <w:webHidden/>
               </w:rPr>
-              <w:instrText xml:space="preserve"> PAGEREF _Toc480195772 \h </w:instrText>
+              <w:instrText xml:space="preserve"> PAGEREF _Toc502915424 \h </w:instrText>
             </w:r>
             <w:r>
               <w:rPr>
@@ -591,7 +591,7 @@
               <w:rPr>
                 <w:webHidden/>
               </w:rPr>
-              <w:t>2-4</w:t>
+              <w:t>2-12</w:t>
             </w:r>
             <w:r>
               <w:rPr>
@@ -608,7 +608,7 @@
               <w:lang w:val="bg-BG" w:eastAsia="bg-BG" w:bidi="ar-SA"/>
             </w:rPr>
           </w:pPr>
-          <w:hyperlink w:anchor="_Toc480195773" w:history="1">
+          <w:hyperlink w:anchor="_Toc502915425" w:history="1">
             <w:r>
               <w:rPr>
                 <w:rStyle w:val="Hyperlink"/>
@@ -643,7 +643,7 @@
               <w:rPr>
                 <w:webHidden/>
               </w:rPr>
-              <w:instrText xml:space="preserve"> PAGEREF _Toc480195773 \h </w:instrText>
+              <w:instrText xml:space="preserve"> PAGEREF _Toc502915425 \h </w:instrText>
             </w:r>
             <w:r>
               <w:rPr>
@@ -660,7 +660,7 @@
               <w:rPr>
                 <w:webHidden/>
               </w:rPr>
-              <w:t>2-4</w:t>
+              <w:t>2-13</w:t>
             </w:r>
             <w:r>
               <w:rPr>
@@ -677,7 +677,7 @@
               <w:lang w:val="bg-BG" w:eastAsia="bg-BG" w:bidi="ar-SA"/>
             </w:rPr>
           </w:pPr>
-          <w:hyperlink w:anchor="_Toc480195774" w:history="1">
+          <w:hyperlink w:anchor="_Toc502915426" w:history="1">
             <w:r>
               <w:rPr>
                 <w:rStyle w:val="Hyperlink"/>
@@ -712,7 +712,7 @@
               <w:rPr>
                 <w:webHidden/>
               </w:rPr>
-              <w:instrText xml:space="preserve"> PAGEREF _Toc480195774 \h </w:instrText>
+              <w:instrText xml:space="preserve"> PAGEREF _Toc502915426 \h </w:instrText>
             </w:r>
             <w:r>
               <w:rPr>
@@ -729,7 +729,7 @@
               <w:rPr>
                 <w:webHidden/>
               </w:rPr>
-              <w:t>2-4</w:t>
+              <w:t>2-13</w:t>
             </w:r>
             <w:r>
               <w:rPr>
@@ -746,7 +746,7 @@
               <w:lang w:val="bg-BG" w:eastAsia="bg-BG" w:bidi="ar-SA"/>
             </w:rPr>
           </w:pPr>
-          <w:hyperlink w:anchor="_Toc480195775" w:history="1">
+          <w:hyperlink w:anchor="_Toc502915427" w:history="1">
             <w:r>
               <w:rPr>
                 <w:rStyle w:val="Hyperlink"/>
@@ -781,7 +781,7 @@
               <w:rPr>
                 <w:webHidden/>
               </w:rPr>
-              <w:instrText xml:space="preserve"> PAGEREF _Toc480195775 \h </w:instrText>
+              <w:instrText xml:space="preserve"> PAGEREF _Toc502915427 \h </w:instrText>
             </w:r>
             <w:r>
               <w:rPr>
@@ -798,7 +798,7 @@
               <w:rPr>
                 <w:webHidden/>
               </w:rPr>
-              <w:t>3-5</w:t>
+              <w:t>3-16</w:t>
             </w:r>
             <w:r>
               <w:rPr>
@@ -815,7 +815,7 @@
               <w:lang w:val="bg-BG" w:eastAsia="bg-BG" w:bidi="ar-SA"/>
             </w:rPr>
           </w:pPr>
-          <w:hyperlink w:anchor="_Toc480195776" w:history="1">
+          <w:hyperlink w:anchor="_Toc502915428" w:history="1">
             <w:r>
               <w:rPr>
                 <w:rStyle w:val="Hyperlink"/>
@@ -850,7 +850,7 @@
               <w:rPr>
                 <w:webHidden/>
               </w:rPr>
-              <w:instrText xml:space="preserve"> PAGEREF _Toc480195776 \h </w:instrText>
+              <w:instrText xml:space="preserve"> PAGEREF _Toc502915428 \h </w:instrText>
             </w:r>
             <w:r>
               <w:rPr>
@@ -867,7 +867,7 @@
               <w:rPr>
                 <w:webHidden/>
               </w:rPr>
-              <w:t>3-5</w:t>
+              <w:t>3-16</w:t>
             </w:r>
             <w:r>
               <w:rPr>
@@ -884,7 +884,7 @@
               <w:lang w:val="bg-BG" w:eastAsia="bg-BG" w:bidi="ar-SA"/>
             </w:rPr>
           </w:pPr>
-          <w:hyperlink w:anchor="_Toc480195777" w:history="1">
+          <w:hyperlink w:anchor="_Toc502915429" w:history="1">
             <w:r>
               <w:rPr>
                 <w:rStyle w:val="Hyperlink"/>
@@ -919,7 +919,7 @@
               <w:rPr>
                 <w:webHidden/>
               </w:rPr>
-              <w:instrText xml:space="preserve"> PAGEREF _Toc480195777 \h </w:instrText>
+              <w:instrText xml:space="preserve"> PAGEREF _Toc502915429 \h </w:instrText>
             </w:r>
             <w:r>
               <w:rPr>
@@ -936,7 +936,7 @@
               <w:rPr>
                 <w:webHidden/>
               </w:rPr>
-              <w:t>3-5</w:t>
+              <w:t>3-16</w:t>
             </w:r>
             <w:r>
               <w:rPr>
@@ -953,7 +953,7 @@
               <w:lang w:val="bg-BG" w:eastAsia="bg-BG" w:bidi="ar-SA"/>
             </w:rPr>
           </w:pPr>
-          <w:hyperlink w:anchor="_Toc480195778" w:history="1">
+          <w:hyperlink w:anchor="_Toc502915430" w:history="1">
             <w:r>
               <w:rPr>
                 <w:rStyle w:val="Hyperlink"/>
@@ -988,7 +988,7 @@
               <w:rPr>
                 <w:webHidden/>
               </w:rPr>
-              <w:instrText xml:space="preserve"> PAGEREF _Toc480195778 \h </w:instrText>
+              <w:instrText xml:space="preserve"> PAGEREF _Toc502915430 \h </w:instrText>
             </w:r>
             <w:r>
               <w:rPr>
@@ -1005,7 +1005,7 @@
               <w:rPr>
                 <w:webHidden/>
               </w:rPr>
-              <w:t>3-5</w:t>
+              <w:t>3-16</w:t>
             </w:r>
             <w:r>
               <w:rPr>
@@ -1022,7 +1022,7 @@
               <w:lang w:val="bg-BG" w:eastAsia="bg-BG" w:bidi="ar-SA"/>
             </w:rPr>
           </w:pPr>
-          <w:hyperlink w:anchor="_Toc480195779" w:history="1">
+          <w:hyperlink w:anchor="_Toc502915431" w:history="1">
             <w:r>
               <w:rPr>
                 <w:rStyle w:val="Hyperlink"/>
@@ -1057,7 +1057,7 @@
               <w:rPr>
                 <w:webHidden/>
               </w:rPr>
-              <w:instrText xml:space="preserve"> PAGEREF _Toc480195779 \h </w:instrText>
+              <w:instrText xml:space="preserve"> PAGEREF _Toc502915431 \h </w:instrText>
             </w:r>
             <w:r>
               <w:rPr>
@@ -1074,7 +1074,7 @@
               <w:rPr>
                 <w:webHidden/>
               </w:rPr>
-              <w:t>3-7</w:t>
+              <w:t>3-18</w:t>
             </w:r>
             <w:r>
               <w:rPr>
@@ -1091,7 +1091,7 @@
               <w:lang w:val="bg-BG" w:eastAsia="bg-BG" w:bidi="ar-SA"/>
             </w:rPr>
           </w:pPr>
-          <w:hyperlink w:anchor="_Toc480195780" w:history="1">
+          <w:hyperlink w:anchor="_Toc502915432" w:history="1">
             <w:r>
               <w:rPr>
                 <w:rStyle w:val="Hyperlink"/>
@@ -1126,7 +1126,7 @@
               <w:rPr>
                 <w:webHidden/>
               </w:rPr>
-              <w:instrText xml:space="preserve"> PAGEREF _Toc480195780 \h </w:instrText>
+              <w:instrText xml:space="preserve"> PAGEREF _Toc502915432 \h </w:instrText>
             </w:r>
             <w:r>
               <w:rPr>
@@ -1143,7 +1143,7 @@
               <w:rPr>
                 <w:webHidden/>
               </w:rPr>
-              <w:t>3-7</w:t>
+              <w:t>3-18</w:t>
             </w:r>
             <w:r>
               <w:rPr>
@@ -1160,7 +1160,7 @@
               <w:lang w:val="bg-BG" w:eastAsia="bg-BG" w:bidi="ar-SA"/>
             </w:rPr>
           </w:pPr>
-          <w:hyperlink w:anchor="_Toc480195781" w:history="1">
+          <w:hyperlink w:anchor="_Toc502915433" w:history="1">
             <w:r>
               <w:rPr>
                 <w:rStyle w:val="Hyperlink"/>
@@ -1195,7 +1195,7 @@
               <w:rPr>
                 <w:webHidden/>
               </w:rPr>
-              <w:instrText xml:space="preserve"> PAGEREF _Toc480195781 \h </w:instrText>
+              <w:instrText xml:space="preserve"> PAGEREF _Toc502915433 \h </w:instrText>
             </w:r>
             <w:r>
               <w:rPr>
@@ -1212,7 +1212,7 @@
               <w:rPr>
                 <w:webHidden/>
               </w:rPr>
-              <w:t>3-7</w:t>
+              <w:t>3-18</w:t>
             </w:r>
             <w:r>
               <w:rPr>
@@ -1229,7 +1229,7 @@
               <w:lang w:val="bg-BG" w:eastAsia="bg-BG" w:bidi="ar-SA"/>
             </w:rPr>
           </w:pPr>
-          <w:hyperlink w:anchor="_Toc480195782" w:history="1">
+          <w:hyperlink w:anchor="_Toc502915434" w:history="1">
             <w:r>
               <w:rPr>
                 <w:rStyle w:val="Hyperlink"/>
@@ -1264,7 +1264,7 @@
               <w:rPr>
                 <w:webHidden/>
               </w:rPr>
-              <w:instrText xml:space="preserve"> PAGEREF _Toc480195782 \h </w:instrText>
+              <w:instrText xml:space="preserve"> PAGEREF _Toc502915434 \h </w:instrText>
             </w:r>
             <w:r>
               <w:rPr>
@@ -1281,7 +1281,7 @@
               <w:rPr>
                 <w:webHidden/>
               </w:rPr>
-              <w:t>3-8</w:t>
+              <w:t>3-19</w:t>
             </w:r>
             <w:r>
               <w:rPr>
@@ -1298,7 +1298,7 @@
               <w:lang w:val="bg-BG" w:eastAsia="bg-BG" w:bidi="ar-SA"/>
             </w:rPr>
           </w:pPr>
-          <w:hyperlink w:anchor="_Toc480195783" w:history="1">
+          <w:hyperlink w:anchor="_Toc502915435" w:history="1">
             <w:r>
               <w:rPr>
                 <w:rStyle w:val="Hyperlink"/>
@@ -1333,7 +1333,7 @@
               <w:rPr>
                 <w:webHidden/>
               </w:rPr>
-              <w:instrText xml:space="preserve"> PAGEREF _Toc480195783 \h </w:instrText>
+              <w:instrText xml:space="preserve"> PAGEREF _Toc502915435 \h </w:instrText>
             </w:r>
             <w:r>
               <w:rPr>
@@ -1350,7 +1350,76 @@
               <w:rPr>
                 <w:webHidden/>
               </w:rPr>
-              <w:t>3-8</w:t>
+              <w:t>3-19</w:t>
+            </w:r>
+            <w:r>
+              <w:rPr>
+                <w:webHidden/>
+              </w:rPr>
+              <w:fldChar w:fldCharType="end"/>
+            </w:r>
+          </w:hyperlink>
+        </w:p>
+        <w:p>
+          <w:pPr>
+            <w:pStyle w:val="TOC3"/>
+            <w:rPr>
+              <w:lang w:val="bg-BG" w:eastAsia="bg-BG" w:bidi="ar-SA"/>
+            </w:rPr>
+          </w:pPr>
+          <w:hyperlink w:anchor="_Toc502915436" w:history="1">
+            <w:r>
+              <w:rPr>
+                <w:rStyle w:val="Hyperlink"/>
+              </w:rPr>
+              <w:t>3.2.5</w:t>
+            </w:r>
+            <w:r>
+              <w:rPr>
+                <w:lang w:val="bg-BG" w:eastAsia="bg-BG" w:bidi="ar-SA"/>
+              </w:rPr>
+              <w:tab/>
+            </w:r>
+            <w:r>
+              <w:rPr>
+                <w:rStyle w:val="Hyperlink"/>
+              </w:rPr>
+              <w:t>How to disable Klarna Checkout</w:t>
+            </w:r>
+            <w:r>
+              <w:rPr>
+                <w:webHidden/>
+              </w:rPr>
+              <w:tab/>
+            </w:r>
+            <w:r>
+              <w:rPr>
+                <w:webHidden/>
+              </w:rPr>
+              <w:fldChar w:fldCharType="begin"/>
+            </w:r>
+            <w:r>
+              <w:rPr>
+                <w:webHidden/>
+              </w:rPr>
+              <w:instrText xml:space="preserve"> PAGEREF _Toc502915436 \h </w:instrText>
+            </w:r>
+            <w:r>
+              <w:rPr>
+                <w:webHidden/>
+              </w:rPr>
+            </w:r>
+            <w:r>
+              <w:rPr>
+                <w:webHidden/>
+              </w:rPr>
+              <w:fldChar w:fldCharType="separate"/>
+            </w:r>
+            <w:r>
+              <w:rPr>
+                <w:webHidden/>
+              </w:rPr>
+              <w:t>3-20</w:t>
             </w:r>
             <w:r>
               <w:rPr>
@@ -1367,7 +1436,7 @@
               <w:lang w:val="bg-BG" w:eastAsia="bg-BG" w:bidi="ar-SA"/>
             </w:rPr>
           </w:pPr>
-          <w:hyperlink w:anchor="_Toc480195784" w:history="1">
+          <w:hyperlink w:anchor="_Toc502915437" w:history="1">
             <w:r>
               <w:rPr>
                 <w:rStyle w:val="Hyperlink"/>
@@ -1402,7 +1471,7 @@
               <w:rPr>
                 <w:webHidden/>
               </w:rPr>
-              <w:instrText xml:space="preserve"> PAGEREF _Toc480195784 \h </w:instrText>
+              <w:instrText xml:space="preserve"> PAGEREF _Toc502915437 \h </w:instrText>
             </w:r>
             <w:r>
               <w:rPr>
@@ -1419,7 +1488,7 @@
               <w:rPr>
                 <w:webHidden/>
               </w:rPr>
-              <w:t>3-9</w:t>
+              <w:t>3-20</w:t>
             </w:r>
             <w:r>
               <w:rPr>
@@ -1436,7 +1505,7 @@
               <w:lang w:val="bg-BG" w:eastAsia="bg-BG" w:bidi="ar-SA"/>
             </w:rPr>
           </w:pPr>
-          <w:hyperlink w:anchor="_Toc480195785" w:history="1">
+          <w:hyperlink w:anchor="_Toc502915438" w:history="1">
             <w:r>
               <w:rPr>
                 <w:rStyle w:val="Hyperlink"/>
@@ -1471,7 +1540,7 @@
               <w:rPr>
                 <w:webHidden/>
               </w:rPr>
-              <w:instrText xml:space="preserve"> PAGEREF _Toc480195785 \h </w:instrText>
+              <w:instrText xml:space="preserve"> PAGEREF _Toc502915438 \h </w:instrText>
             </w:r>
             <w:r>
               <w:rPr>
@@ -1488,7 +1557,7 @@
               <w:rPr>
                 <w:webHidden/>
               </w:rPr>
-              <w:t>3-9</w:t>
+              <w:t>3-20</w:t>
             </w:r>
             <w:r>
               <w:rPr>
@@ -1505,7 +1574,7 @@
               <w:lang w:val="bg-BG" w:eastAsia="bg-BG" w:bidi="ar-SA"/>
             </w:rPr>
           </w:pPr>
-          <w:hyperlink w:anchor="_Toc480195786" w:history="1">
+          <w:hyperlink w:anchor="_Toc502915439" w:history="1">
             <w:r>
               <w:rPr>
                 <w:rStyle w:val="Hyperlink"/>
@@ -1540,7 +1609,7 @@
               <w:rPr>
                 <w:webHidden/>
               </w:rPr>
-              <w:instrText xml:space="preserve"> PAGEREF _Toc480195786 \h </w:instrText>
+              <w:instrText xml:space="preserve"> PAGEREF _Toc502915439 \h </w:instrText>
             </w:r>
             <w:r>
               <w:rPr>
@@ -1557,7 +1626,7 @@
               <w:rPr>
                 <w:webHidden/>
               </w:rPr>
-              <w:t>3-10</w:t>
+              <w:t>3-21</w:t>
             </w:r>
             <w:r>
               <w:rPr>
@@ -1574,7 +1643,7 @@
               <w:lang w:val="bg-BG" w:eastAsia="bg-BG" w:bidi="ar-SA"/>
             </w:rPr>
           </w:pPr>
-          <w:hyperlink w:anchor="_Toc480195787" w:history="1">
+          <w:hyperlink w:anchor="_Toc502915440" w:history="1">
             <w:r>
               <w:rPr>
                 <w:rStyle w:val="Hyperlink"/>
@@ -1609,7 +1678,7 @@
               <w:rPr>
                 <w:webHidden/>
               </w:rPr>
-              <w:instrText xml:space="preserve"> PAGEREF _Toc480195787 \h </w:instrText>
+              <w:instrText xml:space="preserve"> PAGEREF _Toc502915440 \h </w:instrText>
             </w:r>
             <w:r>
               <w:rPr>
@@ -1626,7 +1695,7 @@
               <w:rPr>
                 <w:webHidden/>
               </w:rPr>
-              <w:t>3-12</w:t>
+              <w:t>3-24</w:t>
             </w:r>
             <w:r>
               <w:rPr>
@@ -1643,7 +1712,7 @@
               <w:lang w:val="bg-BG" w:eastAsia="bg-BG" w:bidi="ar-SA"/>
             </w:rPr>
           </w:pPr>
-          <w:hyperlink w:anchor="_Toc480195788" w:history="1">
+          <w:hyperlink w:anchor="_Toc502915441" w:history="1">
             <w:r>
               <w:rPr>
                 <w:rStyle w:val="Hyperlink"/>
@@ -1678,7 +1747,7 @@
               <w:rPr>
                 <w:webHidden/>
               </w:rPr>
-              <w:instrText xml:space="preserve"> PAGEREF _Toc480195788 \h </w:instrText>
+              <w:instrText xml:space="preserve"> PAGEREF _Toc502915441 \h </w:instrText>
             </w:r>
             <w:r>
               <w:rPr>
@@ -1695,7 +1764,88 @@
               <w:rPr>
                 <w:webHidden/>
               </w:rPr>
-              <w:t>3-14</w:t>
+              <w:t>3-26</w:t>
+            </w:r>
+            <w:r>
+              <w:rPr>
+                <w:webHidden/>
+              </w:rPr>
+              <w:fldChar w:fldCharType="end"/>
+            </w:r>
+          </w:hyperlink>
+        </w:p>
+        <w:p>
+          <w:pPr>
+            <w:pStyle w:val="TOC3"/>
+            <w:rPr>
+              <w:lang w:val="bg-BG" w:eastAsia="bg-BG" w:bidi="ar-SA"/>
+            </w:rPr>
+          </w:pPr>
+          <w:hyperlink w:anchor="_Toc502915442" w:history="1">
+            <w:r>
+              <w:rPr>
+                <w:rStyle w:val="Hyperlink"/>
+              </w:rPr>
+              <w:t>3.3.5</w:t>
+            </w:r>
+            <w:r>
+              <w:rPr>
+                <w:lang w:val="bg-BG" w:eastAsia="bg-BG" w:bidi="ar-SA"/>
+              </w:rPr>
+              <w:tab/>
+            </w:r>
+            <w:r>
+              <w:rPr>
+                <w:rStyle w:val="Hyperlink"/>
+              </w:rPr>
+              <w:t>Storefront cartridges</w:t>
+            </w:r>
+            <w:r>
+              <w:rPr>
+                <w:rStyle w:val="Hyperlink"/>
+              </w:rPr>
+              <w:t xml:space="preserve"> </w:t>
+            </w:r>
+            <w:r>
+              <w:rPr>
+                <w:rStyle w:val="Hyperlink"/>
+              </w:rPr>
+              <w:t>names</w:t>
+            </w:r>
+            <w:r>
+              <w:rPr>
+                <w:webHidden/>
+              </w:rPr>
+              <w:tab/>
+            </w:r>
+            <w:r>
+              <w:rPr>
+                <w:webHidden/>
+              </w:rPr>
+              <w:fldChar w:fldCharType="begin"/>
+            </w:r>
+            <w:r>
+              <w:rPr>
+                <w:webHidden/>
+              </w:rPr>
+              <w:instrText xml:space="preserve"> PAGEREF _Toc502915442 \h </w:instrText>
+            </w:r>
+            <w:r>
+              <w:rPr>
+                <w:webHidden/>
+              </w:rPr>
+            </w:r>
+            <w:r>
+              <w:rPr>
+                <w:webHidden/>
+              </w:rPr>
+              <w:fldChar w:fldCharType="separate"/>
+            </w:r>
+            <w:r>
+              <w:rPr>
+                <w:webHidden/>
+              </w:rPr>
+              <w:t>3-26</w:t>
             </w:r>
             <w:r>
               <w:rPr>
@@ -1712,7 +1862,7 @@
               <w:lang w:val="bg-BG" w:eastAsia="bg-BG" w:bidi="ar-SA"/>
             </w:rPr>
           </w:pPr>
-          <w:hyperlink w:anchor="_Toc480195789" w:history="1">
+          <w:hyperlink w:anchor="_Toc502915443" w:history="1">
             <w:r>
               <w:rPr>
                 <w:rStyle w:val="Hyperlink"/>
@@ -1747,7 +1897,7 @@
               <w:rPr>
                 <w:webHidden/>
               </w:rPr>
-              <w:instrText xml:space="preserve"> PAGEREF _Toc480195789 \h </w:instrText>
+              <w:instrText xml:space="preserve"> PAGEREF _Toc502915443 \h </w:instrText>
             </w:r>
             <w:r>
               <w:rPr>
@@ -1764,7 +1914,7 @@
               <w:rPr>
                 <w:webHidden/>
               </w:rPr>
-              <w:t>3-14</w:t>
+              <w:t>3-27</w:t>
             </w:r>
             <w:r>
               <w:rPr>
@@ -1781,7 +1931,7 @@
               <w:lang w:val="bg-BG" w:eastAsia="bg-BG" w:bidi="ar-SA"/>
             </w:rPr>
           </w:pPr>
-          <w:hyperlink w:anchor="_Toc480195790" w:history="1">
+          <w:hyperlink w:anchor="_Toc502915444" w:history="1">
             <w:r>
               <w:rPr>
                 <w:rStyle w:val="Hyperlink"/>
@@ -1816,7 +1966,7 @@
               <w:rPr>
                 <w:webHidden/>
               </w:rPr>
-              <w:instrText xml:space="preserve"> PAGEREF _Toc480195790 \h </w:instrText>
+              <w:instrText xml:space="preserve"> PAGEREF _Toc502915444 \h </w:instrText>
             </w:r>
             <w:r>
               <w:rPr>
@@ -1833,7 +1983,7 @@
               <w:rPr>
                 <w:webHidden/>
               </w:rPr>
-              <w:t>3-14</w:t>
+              <w:t>3-27</w:t>
             </w:r>
             <w:r>
               <w:rPr>
@@ -1850,7 +2000,7 @@
               <w:lang w:val="bg-BG" w:eastAsia="bg-BG" w:bidi="ar-SA"/>
             </w:rPr>
           </w:pPr>
-          <w:hyperlink w:anchor="_Toc480195791" w:history="1">
+          <w:hyperlink w:anchor="_Toc502915445" w:history="1">
             <w:r>
               <w:rPr>
                 <w:rStyle w:val="Hyperlink"/>
@@ -1885,7 +2035,7 @@
               <w:rPr>
                 <w:webHidden/>
               </w:rPr>
-              <w:instrText xml:space="preserve"> PAGEREF _Toc480195791 \h </w:instrText>
+              <w:instrText xml:space="preserve"> PAGEREF _Toc502915445 \h </w:instrText>
             </w:r>
             <w:r>
               <w:rPr>
@@ -1902,7 +2052,7 @@
               <w:rPr>
                 <w:webHidden/>
               </w:rPr>
-              <w:t>4-15</w:t>
+              <w:t>4-27</w:t>
             </w:r>
             <w:r>
               <w:rPr>
@@ -1919,7 +2069,7 @@
               <w:lang w:val="bg-BG" w:eastAsia="bg-BG" w:bidi="ar-SA"/>
             </w:rPr>
           </w:pPr>
-          <w:hyperlink w:anchor="_Toc480195792" w:history="1">
+          <w:hyperlink w:anchor="_Toc502915446" w:history="1">
             <w:r>
               <w:rPr>
                 <w:rStyle w:val="Hyperlink"/>
@@ -1954,7 +2104,7 @@
               <w:rPr>
                 <w:webHidden/>
               </w:rPr>
-              <w:instrText xml:space="preserve"> PAGEREF _Toc480195792 \h </w:instrText>
+              <w:instrText xml:space="preserve"> PAGEREF _Toc502915446 \h </w:instrText>
             </w:r>
             <w:r>
               <w:rPr>
@@ -1971,7 +2121,7 @@
               <w:rPr>
                 <w:webHidden/>
               </w:rPr>
-              <w:t>4-15</w:t>
+              <w:t>4-27</w:t>
             </w:r>
             <w:r>
               <w:rPr>
@@ -1988,7 +2138,7 @@
               <w:lang w:val="bg-BG" w:eastAsia="bg-BG" w:bidi="ar-SA"/>
             </w:rPr>
           </w:pPr>
-          <w:hyperlink w:anchor="_Toc480195793" w:history="1">
+          <w:hyperlink w:anchor="_Toc502915447" w:history="1">
             <w:r>
               <w:rPr>
                 <w:rStyle w:val="Hyperlink"/>
@@ -2023,7 +2173,7 @@
               <w:rPr>
                 <w:webHidden/>
               </w:rPr>
-              <w:instrText xml:space="preserve"> PAGEREF _Toc480195793 \h </w:instrText>
+              <w:instrText xml:space="preserve"> PAGEREF _Toc502915447 \h </w:instrText>
             </w:r>
             <w:r>
               <w:rPr>
@@ -2040,7 +2190,7 @@
               <w:rPr>
                 <w:webHidden/>
               </w:rPr>
-              <w:t>4-15</w:t>
+              <w:t>4-27</w:t>
             </w:r>
             <w:r>
               <w:rPr>
@@ -2057,7 +2207,7 @@
               <w:lang w:val="bg-BG" w:eastAsia="bg-BG" w:bidi="ar-SA"/>
             </w:rPr>
           </w:pPr>
-          <w:hyperlink w:anchor="_Toc480195794" w:history="1">
+          <w:hyperlink w:anchor="_Toc502915448" w:history="1">
             <w:r>
               <w:rPr>
                 <w:rStyle w:val="Hyperlink"/>
@@ -2092,7 +2242,7 @@
               <w:rPr>
                 <w:webHidden/>
               </w:rPr>
-              <w:instrText xml:space="preserve"> PAGEREF _Toc480195794 \h </w:instrText>
+              <w:instrText xml:space="preserve"> PAGEREF _Toc502915448 \h </w:instrText>
             </w:r>
             <w:r>
               <w:rPr>
@@ -2109,7 +2259,7 @@
               <w:rPr>
                 <w:webHidden/>
               </w:rPr>
-              <w:t>4-15</w:t>
+              <w:t>4-28</w:t>
             </w:r>
             <w:r>
               <w:rPr>
@@ -2126,7 +2276,7 @@
               <w:lang w:val="bg-BG" w:eastAsia="bg-BG" w:bidi="ar-SA"/>
             </w:rPr>
           </w:pPr>
-          <w:hyperlink w:anchor="_Toc480195795" w:history="1">
+          <w:hyperlink w:anchor="_Toc502915449" w:history="1">
             <w:r>
               <w:rPr>
                 <w:rStyle w:val="Hyperlink"/>
@@ -2161,7 +2311,7 @@
               <w:rPr>
                 <w:webHidden/>
               </w:rPr>
-              <w:instrText xml:space="preserve"> PAGEREF _Toc480195795 \h </w:instrText>
+              <w:instrText xml:space="preserve"> PAGEREF _Toc502915449 \h </w:instrText>
             </w:r>
             <w:r>
               <w:rPr>
@@ -2178,7 +2328,7 @@
               <w:rPr>
                 <w:webHidden/>
               </w:rPr>
-              <w:t>5-16</w:t>
+              <w:t>5-28</w:t>
             </w:r>
             <w:r>
               <w:rPr>
@@ -2195,7 +2345,7 @@
               <w:lang w:val="bg-BG" w:eastAsia="bg-BG" w:bidi="ar-SA"/>
             </w:rPr>
           </w:pPr>
-          <w:hyperlink w:anchor="_Toc480195796" w:history="1">
+          <w:hyperlink w:anchor="_Toc502915450" w:history="1">
             <w:r>
               <w:rPr>
                 <w:rStyle w:val="Hyperlink"/>
@@ -2230,7 +2380,7 @@
               <w:rPr>
                 <w:webHidden/>
               </w:rPr>
-              <w:instrText xml:space="preserve"> PAGEREF _Toc480195796 \h </w:instrText>
+              <w:instrText xml:space="preserve"> PAGEREF _Toc502915450 \h </w:instrText>
             </w:r>
             <w:r>
               <w:rPr>
@@ -2247,7 +2397,7 @@
               <w:rPr>
                 <w:webHidden/>
               </w:rPr>
-              <w:t>5-16</w:t>
+              <w:t>5-28</w:t>
             </w:r>
             <w:r>
               <w:rPr>
@@ -2264,7 +2414,7 @@
               <w:lang w:val="bg-BG" w:eastAsia="bg-BG" w:bidi="ar-SA"/>
             </w:rPr>
           </w:pPr>
-          <w:hyperlink w:anchor="_Toc480195797" w:history="1">
+          <w:hyperlink w:anchor="_Toc502915451" w:history="1">
             <w:r>
               <w:rPr>
                 <w:rStyle w:val="Hyperlink"/>
@@ -2299,7 +2449,7 @@
               <w:rPr>
                 <w:webHidden/>
               </w:rPr>
-              <w:instrText xml:space="preserve"> PAGEREF _Toc480195797 \h </w:instrText>
+              <w:instrText xml:space="preserve"> PAGEREF _Toc502915451 \h </w:instrText>
             </w:r>
             <w:r>
               <w:rPr>
@@ -2316,7 +2466,7 @@
               <w:rPr>
                 <w:webHidden/>
               </w:rPr>
-              <w:t>5-16</w:t>
+              <w:t>5-28</w:t>
             </w:r>
             <w:r>
               <w:rPr>
@@ -2333,7 +2483,7 @@
               <w:lang w:val="bg-BG" w:eastAsia="bg-BG" w:bidi="ar-SA"/>
             </w:rPr>
           </w:pPr>
-          <w:hyperlink w:anchor="_Toc480195798" w:history="1">
+          <w:hyperlink w:anchor="_Toc502915452" w:history="1">
             <w:r>
               <w:rPr>
                 <w:rStyle w:val="Hyperlink"/>
@@ -2368,7 +2518,7 @@
               <w:rPr>
                 <w:webHidden/>
               </w:rPr>
-              <w:instrText xml:space="preserve"> PAGEREF _Toc480195798 \h </w:instrText>
+              <w:instrText xml:space="preserve"> PAGEREF _Toc502915452 \h </w:instrText>
             </w:r>
             <w:r>
               <w:rPr>
@@ -2385,7 +2535,7 @@
               <w:rPr>
                 <w:webHidden/>
               </w:rPr>
-              <w:t>5-17</w:t>
+              <w:t>5-29</w:t>
             </w:r>
             <w:r>
               <w:rPr>
@@ -2402,7 +2552,7 @@
               <w:lang w:val="bg-BG" w:eastAsia="bg-BG" w:bidi="ar-SA"/>
             </w:rPr>
           </w:pPr>
-          <w:hyperlink w:anchor="_Toc480195799" w:history="1">
+          <w:hyperlink w:anchor="_Toc502915453" w:history="1">
             <w:r>
               <w:rPr>
                 <w:rStyle w:val="Hyperlink"/>
@@ -2437,7 +2587,7 @@
               <w:rPr>
                 <w:webHidden/>
               </w:rPr>
-              <w:instrText xml:space="preserve"> PAGEREF _Toc480195799 \h </w:instrText>
+              <w:instrText xml:space="preserve"> PAGEREF _Toc502915453 \h </w:instrText>
             </w:r>
             <w:r>
               <w:rPr>
@@ -2454,7 +2604,7 @@
               <w:rPr>
                 <w:webHidden/>
               </w:rPr>
-              <w:t>5-18</w:t>
+              <w:t>5-30</w:t>
             </w:r>
             <w:r>
               <w:rPr>
@@ -2471,7 +2621,7 @@
               <w:lang w:val="bg-BG" w:eastAsia="bg-BG" w:bidi="ar-SA"/>
             </w:rPr>
           </w:pPr>
-          <w:hyperlink w:anchor="_Toc480195800" w:history="1">
+          <w:hyperlink w:anchor="_Toc502915454" w:history="1">
             <w:r>
               <w:rPr>
                 <w:rStyle w:val="Hyperlink"/>
@@ -2506,7 +2656,7 @@
               <w:rPr>
                 <w:webHidden/>
               </w:rPr>
-              <w:instrText xml:space="preserve"> PAGEREF _Toc480195800 \h </w:instrText>
+              <w:instrText xml:space="preserve"> PAGEREF _Toc502915454 \h </w:instrText>
             </w:r>
             <w:r>
               <w:rPr>
@@ -2523,7 +2673,7 @@
               <w:rPr>
                 <w:webHidden/>
               </w:rPr>
-              <w:t>6-20</w:t>
+              <w:t>6-32</w:t>
             </w:r>
             <w:r>
               <w:rPr>
@@ -2540,7 +2690,7 @@
               <w:lang w:val="bg-BG" w:eastAsia="bg-BG" w:bidi="ar-SA"/>
             </w:rPr>
           </w:pPr>
-          <w:hyperlink w:anchor="_Toc480195801" w:history="1">
+          <w:hyperlink w:anchor="_Toc502915455" w:history="1">
             <w:r>
               <w:rPr>
                 <w:rStyle w:val="Hyperlink"/>
@@ -2575,7 +2725,7 @@
               <w:rPr>
                 <w:webHidden/>
               </w:rPr>
-              <w:instrText xml:space="preserve"> PAGEREF _Toc480195801 \h </w:instrText>
+              <w:instrText xml:space="preserve"> PAGEREF _Toc502915455 \h </w:instrText>
             </w:r>
             <w:r>
               <w:rPr>
@@ -2592,7 +2742,7 @@
               <w:rPr>
                 <w:webHidden/>
               </w:rPr>
-              <w:t>7-20</w:t>
+              <w:t>7-32</w:t>
             </w:r>
             <w:r>
               <w:rPr>
@@ -2625,6 +2775,7 @@
           <w:sz w:val="52"/>
           <w:szCs w:val="52"/>
         </w:rPr>
+        <w:lastRenderedPageBreak/>
         <w:br w:type="page"/>
       </w:r>
     </w:p>
@@ -2632,7 +2783,7 @@
       <w:pPr>
         <w:pStyle w:val="Heading1"/>
       </w:pPr>
-      <w:bookmarkStart w:id="3" w:name="_Toc480195768"/>
+      <w:bookmarkStart w:id="3" w:name="_Toc502915420"/>
       <w:bookmarkEnd w:id="2"/>
       <w:r>
         <w:lastRenderedPageBreak/>
@@ -2809,20 +2960,20 @@
       <w:pPr>
         <w:pStyle w:val="Heading1"/>
       </w:pPr>
-      <w:bookmarkStart w:id="4" w:name="_Toc480195769"/>
-      <w:bookmarkStart w:id="5" w:name="_Toc78862411"/>
+      <w:bookmarkStart w:id="4" w:name="_Toc78862411"/>
+      <w:bookmarkStart w:id="5" w:name="_Toc502915421"/>
       <w:r>
         <w:lastRenderedPageBreak/>
         <w:t>Component Overview</w:t>
       </w:r>
-      <w:bookmarkEnd w:id="4"/>
+      <w:bookmarkEnd w:id="5"/>
     </w:p>
     <w:p/>
     <w:p>
       <w:pPr>
         <w:pStyle w:val="Heading2"/>
       </w:pPr>
-      <w:bookmarkStart w:id="6" w:name="_Toc480195770"/>
+      <w:bookmarkStart w:id="6" w:name="_Toc502915422"/>
       <w:r>
         <w:t>Functional Overview</w:t>
       </w:r>
@@ -3068,7 +3219,7 @@
       <w:pPr>
         <w:pStyle w:val="Heading2"/>
       </w:pPr>
-      <w:bookmarkStart w:id="7" w:name="_Toc480195771"/>
+      <w:bookmarkStart w:id="7" w:name="_Toc502915423"/>
       <w:r>
         <w:t>Use Cases</w:t>
       </w:r>
@@ -6446,7 +6597,7 @@
       <w:pPr>
         <w:pStyle w:val="Heading2"/>
       </w:pPr>
-      <w:bookmarkStart w:id="11" w:name="_Toc480195772"/>
+      <w:bookmarkStart w:id="11" w:name="_Toc502915424"/>
       <w:bookmarkEnd w:id="8"/>
       <w:bookmarkEnd w:id="9"/>
       <w:bookmarkEnd w:id="10"/>
@@ -6559,22 +6710,22 @@
       <w:pPr>
         <w:pStyle w:val="Heading2"/>
       </w:pPr>
-      <w:bookmarkStart w:id="12" w:name="_Toc480195773"/>
-      <w:bookmarkStart w:id="13" w:name="_Toc78862413"/>
-      <w:bookmarkStart w:id="14" w:name="_Toc245264334"/>
-      <w:bookmarkStart w:id="15" w:name="_Toc279703420"/>
-      <w:bookmarkStart w:id="16" w:name="_Toc279703513"/>
-      <w:bookmarkEnd w:id="5"/>
+      <w:bookmarkStart w:id="12" w:name="_Toc78862413"/>
+      <w:bookmarkStart w:id="13" w:name="_Toc245264334"/>
+      <w:bookmarkStart w:id="14" w:name="_Toc279703420"/>
+      <w:bookmarkStart w:id="15" w:name="_Toc279703513"/>
+      <w:bookmarkStart w:id="16" w:name="_Toc502915425"/>
+      <w:bookmarkEnd w:id="4"/>
       <w:r>
         <w:t>Compatibility</w:t>
       </w:r>
-      <w:bookmarkEnd w:id="12"/>
+      <w:bookmarkEnd w:id="16"/>
     </w:p>
     <w:p/>
+    <w:bookmarkEnd w:id="12"/>
     <w:bookmarkEnd w:id="13"/>
     <w:bookmarkEnd w:id="14"/>
     <w:bookmarkEnd w:id="15"/>
-    <w:bookmarkEnd w:id="16"/>
     <w:p>
       <w:pPr>
         <w:pStyle w:val="Standard1"/>
@@ -6638,12 +6789,12 @@
       <w:pPr>
         <w:pStyle w:val="Heading2"/>
       </w:pPr>
-      <w:bookmarkStart w:id="17" w:name="_Toc480195774"/>
-      <w:bookmarkStart w:id="18" w:name="_Toc78862414"/>
+      <w:bookmarkStart w:id="17" w:name="_Toc78862414"/>
+      <w:bookmarkStart w:id="18" w:name="_Toc502915426"/>
       <w:r>
         <w:t>Privacy, Payment</w:t>
       </w:r>
-      <w:bookmarkEnd w:id="17"/>
+      <w:bookmarkEnd w:id="18"/>
     </w:p>
     <w:p>
       <w:pPr>
@@ -11383,7 +11534,7 @@
       <w:pPr>
         <w:pStyle w:val="Heading1"/>
       </w:pPr>
-      <w:bookmarkStart w:id="22" w:name="_Toc480195775"/>
+      <w:bookmarkStart w:id="22" w:name="_Toc502915427"/>
       <w:bookmarkEnd w:id="19"/>
       <w:bookmarkEnd w:id="20"/>
       <w:bookmarkEnd w:id="21"/>
@@ -11455,7 +11606,7 @@
       <w:pPr>
         <w:pStyle w:val="Heading2"/>
       </w:pPr>
-      <w:bookmarkStart w:id="23" w:name="_Toc480195776"/>
+      <w:bookmarkStart w:id="23" w:name="_Toc502915428"/>
       <w:r>
         <w:t>Setup</w:t>
       </w:r>
@@ -11472,7 +11623,7 @@
         <w:pStyle w:val="Heading3"/>
       </w:pPr>
       <w:bookmarkStart w:id="24" w:name="_Toc337653210"/>
-      <w:bookmarkStart w:id="25" w:name="_Toc480195777"/>
+      <w:bookmarkStart w:id="25" w:name="_Toc502915429"/>
       <w:r>
         <w:t>Import Cartridge</w:t>
       </w:r>
@@ -11603,7 +11754,7 @@
         <w:pStyle w:val="Heading3"/>
       </w:pPr>
       <w:bookmarkStart w:id="26" w:name="_Toc337653211"/>
-      <w:bookmarkStart w:id="27" w:name="_Toc480195778"/>
+      <w:bookmarkStart w:id="27" w:name="_Toc502915430"/>
       <w:r>
         <w:t>Import Site Preferences and Custom Objects</w:t>
       </w:r>
@@ -12974,7 +13125,7 @@
       <w:pPr>
         <w:pStyle w:val="Heading2"/>
       </w:pPr>
-      <w:bookmarkStart w:id="28" w:name="_Toc480195779"/>
+      <w:bookmarkStart w:id="28" w:name="_Toc502915431"/>
       <w:r>
         <w:t>Configuration</w:t>
       </w:r>
@@ -12985,7 +13136,7 @@
       <w:pPr>
         <w:pStyle w:val="Heading3"/>
       </w:pPr>
-      <w:bookmarkStart w:id="29" w:name="_Toc480195780"/>
+      <w:bookmarkStart w:id="29" w:name="_Toc502915432"/>
       <w:r>
         <w:t xml:space="preserve">Add the </w:t>
       </w:r>
@@ -13151,7 +13302,7 @@
       <w:bookmarkStart w:id="30" w:name="_Configure_Klarna_Country"/>
       <w:bookmarkStart w:id="31" w:name="_Configure_Klarna_Country_1"/>
       <w:bookmarkStart w:id="32" w:name="_Configure_Klarna_Checkout"/>
-      <w:bookmarkStart w:id="33" w:name="_Toc480195781"/>
+      <w:bookmarkStart w:id="33" w:name="_Toc502915433"/>
       <w:bookmarkEnd w:id="30"/>
       <w:bookmarkEnd w:id="31"/>
       <w:bookmarkEnd w:id="32"/>
@@ -13506,7 +13657,7 @@
       <w:pPr>
         <w:pStyle w:val="Heading3"/>
       </w:pPr>
-      <w:bookmarkStart w:id="34" w:name="_Toc480195782"/>
+      <w:bookmarkStart w:id="34" w:name="_Toc502915434"/>
       <w:r>
         <w:t xml:space="preserve">Configure </w:t>
       </w:r>
@@ -13655,7 +13806,7 @@
       <w:pPr>
         <w:pStyle w:val="Heading3"/>
       </w:pPr>
-      <w:bookmarkStart w:id="35" w:name="_Toc480195783"/>
+      <w:bookmarkStart w:id="35" w:name="_Toc502915435"/>
       <w:r>
         <w:t>Configure</w:t>
       </w:r>
@@ -13950,20 +14101,176 @@
         </w:drawing>
       </w:r>
     </w:p>
+    <w:p>
+      <w:pPr>
+        <w:spacing w:after="0"/>
+      </w:pPr>
+    </w:p>
+    <w:p>
+      <w:pPr>
+        <w:pStyle w:val="Heading3"/>
+      </w:pPr>
+      <w:bookmarkStart w:id="36" w:name="_Toc502915436"/>
+      <w:r>
+        <w:t xml:space="preserve">How to disable </w:t>
+      </w:r>
+      <w:proofErr w:type="spellStart"/>
+      <w:r>
+        <w:t>Klarna</w:t>
+      </w:r>
+      <w:proofErr w:type="spellEnd"/>
+      <w:r>
+        <w:t xml:space="preserve"> Checkout</w:t>
+      </w:r>
+      <w:bookmarkEnd w:id="36"/>
+    </w:p>
+    <w:p>
+      <w:pPr>
+        <w:spacing w:after="0"/>
+        <w:ind w:left="372" w:firstLine="708"/>
+      </w:pPr>
+    </w:p>
+    <w:p>
+      <w:pPr>
+        <w:spacing w:after="0"/>
+        <w:ind w:left="1080"/>
+      </w:pPr>
+      <w:r>
+        <w:t xml:space="preserve">Removing </w:t>
+      </w:r>
+      <w:proofErr w:type="spellStart"/>
+      <w:r>
+        <w:t>int_klarna_checkout</w:t>
+      </w:r>
+      <w:proofErr w:type="spellEnd"/>
+      <w:r>
+        <w:t xml:space="preserve"> </w:t>
+      </w:r>
+      <w:r>
+        <w:t xml:space="preserve">from the effective cartridge path, will </w:t>
+      </w:r>
+      <w:r>
+        <w:t xml:space="preserve">stop the redirects to the Karna Checkout entry point and the loading of </w:t>
+      </w:r>
+      <w:r>
+        <w:t xml:space="preserve">any additional </w:t>
+      </w:r>
+      <w:proofErr w:type="spellStart"/>
+      <w:r>
+        <w:t>Klarna</w:t>
+      </w:r>
+      <w:proofErr w:type="spellEnd"/>
+      <w:r>
+        <w:t xml:space="preserve"> assets.</w:t>
+      </w:r>
+    </w:p>
+    <w:p>
+      <w:pPr>
+        <w:pStyle w:val="ListParagraph"/>
+        <w:numPr>
+          <w:ilvl w:val="0"/>
+          <w:numId w:val="39"/>
+        </w:numPr>
+        <w:spacing w:after="0"/>
+      </w:pPr>
+      <w:r>
+        <w:t>Log into the SCC Business Manager.</w:t>
+      </w:r>
+    </w:p>
+    <w:p>
+      <w:pPr>
+        <w:pStyle w:val="ListParagraph"/>
+        <w:numPr>
+          <w:ilvl w:val="0"/>
+          <w:numId w:val="39"/>
+        </w:numPr>
+        <w:spacing w:after="0"/>
+      </w:pPr>
+      <w:r>
+        <w:t>Click Administration -&gt; Sites -&gt; Manage Sites</w:t>
+      </w:r>
+    </w:p>
+    <w:p>
+      <w:pPr>
+        <w:pStyle w:val="ListParagraph"/>
+        <w:numPr>
+          <w:ilvl w:val="0"/>
+          <w:numId w:val="39"/>
+        </w:numPr>
+        <w:spacing w:after="0"/>
+      </w:pPr>
+      <w:r>
+        <w:t>Select the desired site</w:t>
+      </w:r>
+    </w:p>
+    <w:p>
+      <w:pPr>
+        <w:pStyle w:val="ListParagraph"/>
+        <w:numPr>
+          <w:ilvl w:val="0"/>
+          <w:numId w:val="39"/>
+        </w:numPr>
+        <w:spacing w:after="0"/>
+      </w:pPr>
+      <w:r>
+        <w:t>Click on the Settings tab.</w:t>
+      </w:r>
+    </w:p>
+    <w:p>
+      <w:pPr>
+        <w:pStyle w:val="ListParagraph"/>
+        <w:numPr>
+          <w:ilvl w:val="0"/>
+          <w:numId w:val="39"/>
+        </w:numPr>
+        <w:spacing w:after="0"/>
+      </w:pPr>
+      <w:r>
+        <w:t>Remove</w:t>
+      </w:r>
+      <w:r>
+        <w:t xml:space="preserve"> ":</w:t>
+      </w:r>
+      <w:proofErr w:type="spellStart"/>
+      <w:r>
+        <w:t>int_klarna_checkout</w:t>
+      </w:r>
+      <w:proofErr w:type="spellEnd"/>
+      <w:r>
+        <w:t>" to the "Cartridges" field.</w:t>
+      </w:r>
+    </w:p>
+    <w:p>
+      <w:pPr>
+        <w:pStyle w:val="ListParagraph"/>
+        <w:numPr>
+          <w:ilvl w:val="0"/>
+          <w:numId w:val="39"/>
+        </w:numPr>
+      </w:pPr>
+      <w:r>
+        <w:t>Click Apply</w:t>
+      </w:r>
+    </w:p>
+    <w:p>
+      <w:pPr>
+        <w:pStyle w:val="ListParagraph"/>
+        <w:ind w:left="1800"/>
+      </w:pPr>
+    </w:p>
+    <w:p>
+      <w:pPr>
+        <w:pStyle w:val="Heading2"/>
+      </w:pPr>
+      <w:bookmarkStart w:id="37" w:name="_Toc502915437"/>
+      <w:r>
+        <w:t>Custom Code</w:t>
+      </w:r>
+      <w:bookmarkEnd w:id="37"/>
+    </w:p>
     <w:p/>
     <w:p>
       <w:pPr>
-        <w:pStyle w:val="Heading2"/>
-      </w:pPr>
-      <w:bookmarkStart w:id="36" w:name="_Toc480195784"/>
-      <w:r>
-        <w:t>Custom Code</w:t>
-      </w:r>
-      <w:bookmarkEnd w:id="36"/>
-    </w:p>
-    <w:p/>
-    <w:p>
-      <w:pPr>
         <w:ind w:left="992"/>
       </w:pPr>
       <w:r>
@@ -13994,55 +14301,16 @@
       <w:pPr>
         <w:ind w:left="992"/>
       </w:pPr>
-      <w:r>
-        <w:t xml:space="preserve">If, at some point you want to stop all the redirects to </w:t>
-      </w:r>
-      <w:proofErr w:type="spellStart"/>
-      <w:r>
-        <w:t>Klarna</w:t>
-      </w:r>
-      <w:proofErr w:type="spellEnd"/>
-      <w:r>
-        <w:t xml:space="preserve"> Checkout page, you need to pull out </w:t>
-      </w:r>
-      <w:proofErr w:type="gramStart"/>
-      <w:r>
-        <w:t>the :</w:t>
-      </w:r>
-      <w:proofErr w:type="spellStart"/>
-      <w:r>
-        <w:t>int</w:t>
-      </w:r>
-      <w:proofErr w:type="gramEnd"/>
-      <w:r>
-        <w:t>_klarna_checkout</w:t>
-      </w:r>
-      <w:proofErr w:type="spellEnd"/>
-      <w:r>
-        <w:t xml:space="preserve"> cartridge from the cartridge path instead of disabling the payment method itself.</w:t>
-      </w:r>
-    </w:p>
-    <w:p>
-      <w:pPr>
-        <w:pStyle w:val="BodyText"/>
-        <w:ind w:left="1080"/>
-        <w:jc w:val="left"/>
-        <w:rPr>
-          <w:rFonts w:asciiTheme="minorHAnsi" w:hAnsiTheme="minorHAnsi"/>
-          <w:iCs/>
-          <w:color w:val="000000" w:themeColor="text1"/>
-        </w:rPr>
-      </w:pPr>
     </w:p>
     <w:p>
       <w:pPr>
         <w:pStyle w:val="Heading3"/>
       </w:pPr>
-      <w:bookmarkStart w:id="37" w:name="_Toc480195785"/>
+      <w:bookmarkStart w:id="38" w:name="_Toc502915438"/>
       <w:r>
         <w:t>Template modification</w:t>
       </w:r>
-      <w:bookmarkEnd w:id="37"/>
+      <w:bookmarkEnd w:id="38"/>
     </w:p>
     <w:p>
       <w:pPr>
@@ -14208,6 +14476,7 @@
           <w:rStyle w:val="StyleCOdeChar"/>
           <w:rFonts w:eastAsiaTheme="minorEastAsia"/>
         </w:rPr>
+        <w:lastRenderedPageBreak/>
         <w:tab/>
         <w:t>&lt;script type="text/javascript"&gt;&lt;isinclude template="resources/klarnaresources"/&gt;&lt;/script&gt;</w:t>
       </w:r>
@@ -14417,7 +14686,6 @@
           <w:szCs w:val="18"/>
           <w:lang w:val="bg-BG" w:eastAsia="bg-BG" w:bidi="ar-SA"/>
         </w:rPr>
-        <w:lastRenderedPageBreak/>
         <w:drawing>
           <wp:inline distT="0" distB="0" distL="0" distR="0" wp14:anchorId="6877EE02" wp14:editId="5AF6F5B1">
             <wp:extent cx="4800600" cy="1924969"/>
@@ -14479,15 +14747,31 @@
     </w:p>
     <w:p>
       <w:pPr>
+        <w:autoSpaceDE w:val="0"/>
+        <w:autoSpaceDN w:val="0"/>
+        <w:adjustRightInd w:val="0"/>
+        <w:spacing w:after="0" w:line="240" w:lineRule="auto"/>
+        <w:ind w:left="1080"/>
+        <w:rPr>
+          <w:rFonts w:ascii="Courier New" w:hAnsi="Courier New" w:cs="Courier New"/>
+          <w:color w:val="31849B" w:themeColor="accent5" w:themeShade="BF"/>
+          <w:sz w:val="20"/>
+          <w:szCs w:val="20"/>
+          <w:lang w:val="bg-BG" w:eastAsia="ro-RO"/>
+        </w:rPr>
+      </w:pPr>
+    </w:p>
+    <w:p>
+      <w:pPr>
         <w:pStyle w:val="Heading3"/>
       </w:pPr>
-      <w:bookmarkStart w:id="38" w:name="_Toc479250765"/>
-      <w:bookmarkStart w:id="39" w:name="_Toc480195786"/>
+      <w:bookmarkStart w:id="39" w:name="_Toc479250765"/>
+      <w:bookmarkStart w:id="40" w:name="_Toc502915439"/>
       <w:r>
         <w:t>Pipeline modifications</w:t>
       </w:r>
-      <w:bookmarkEnd w:id="38"/>
       <w:bookmarkEnd w:id="39"/>
+      <w:bookmarkEnd w:id="40"/>
     </w:p>
     <w:p>
       <w:pPr>
@@ -14711,6 +14995,7 @@
           <w:u w:val="single"/>
           <w:lang w:val="bg-BG" w:eastAsia="bg-BG" w:bidi="ar-SA"/>
         </w:rPr>
+        <w:lastRenderedPageBreak/>
         <w:drawing>
           <wp:inline distT="0" distB="0" distL="0" distR="0" wp14:anchorId="79E228EB" wp14:editId="40BC295F">
             <wp:extent cx="4359442" cy="3592278"/>
@@ -14791,7 +15076,6 @@
           <w:sz w:val="20"/>
           <w:szCs w:val="20"/>
         </w:rPr>
-        <w:lastRenderedPageBreak/>
         <w:t>COShipping.xml</w:t>
       </w:r>
     </w:p>
@@ -14916,6 +15200,7 @@
           <w:sz w:val="20"/>
           <w:szCs w:val="20"/>
         </w:rPr>
+        <w:lastRenderedPageBreak/>
         <w:t>CO</w:t>
       </w:r>
       <w:r>
@@ -15044,7 +15329,6 @@
           <w:sz w:val="20"/>
           <w:szCs w:val="20"/>
         </w:rPr>
-        <w:lastRenderedPageBreak/>
         <w:t>Decision Node properties</w:t>
       </w:r>
     </w:p>
@@ -15206,7 +15490,76 @@
           <w:sz w:val="20"/>
           <w:szCs w:val="20"/>
         </w:rPr>
-        <w:t xml:space="preserve">                   </w:t>
+        <w:t xml:space="preserve">                 </w:t>
+      </w:r>
+    </w:p>
+    <w:p>
+      <w:pPr>
+        <w:pStyle w:val="BodyText"/>
+        <w:jc w:val="left"/>
+        <w:rPr>
+          <w:rFonts w:ascii="Tahoma" w:hAnsi="Tahoma" w:cs="Tahoma"/>
+          <w:b/>
+          <w:iCs/>
+          <w:color w:val="000000" w:themeColor="text1"/>
+          <w:sz w:val="20"/>
+          <w:szCs w:val="20"/>
+        </w:rPr>
+      </w:pPr>
+    </w:p>
+    <w:p>
+      <w:pPr>
+        <w:pStyle w:val="BodyText"/>
+        <w:jc w:val="left"/>
+        <w:rPr>
+          <w:rFonts w:ascii="Tahoma" w:hAnsi="Tahoma" w:cs="Tahoma"/>
+          <w:b/>
+          <w:iCs/>
+          <w:color w:val="000000" w:themeColor="text1"/>
+          <w:sz w:val="20"/>
+          <w:szCs w:val="20"/>
+        </w:rPr>
+      </w:pPr>
+    </w:p>
+    <w:p>
+      <w:pPr>
+        <w:pStyle w:val="BodyText"/>
+        <w:jc w:val="left"/>
+        <w:rPr>
+          <w:rFonts w:ascii="Tahoma" w:hAnsi="Tahoma" w:cs="Tahoma"/>
+          <w:b/>
+          <w:iCs/>
+          <w:color w:val="000000" w:themeColor="text1"/>
+          <w:sz w:val="20"/>
+          <w:szCs w:val="20"/>
+        </w:rPr>
+      </w:pPr>
+    </w:p>
+    <w:p>
+      <w:pPr>
+        <w:pStyle w:val="BodyText"/>
+        <w:ind w:left="372" w:firstLine="708"/>
+        <w:jc w:val="left"/>
+        <w:rPr>
+          <w:rFonts w:ascii="Tahoma" w:hAnsi="Tahoma" w:cs="Tahoma"/>
+          <w:b/>
+          <w:iCs/>
+          <w:color w:val="000000" w:themeColor="text1"/>
+          <w:sz w:val="20"/>
+          <w:szCs w:val="20"/>
+        </w:rPr>
+      </w:pPr>
+      <w:r>
+        <w:rPr>
+          <w:rFonts w:ascii="Tahoma" w:hAnsi="Tahoma" w:cs="Tahoma"/>
+          <w:b/>
+          <w:iCs/>
+          <w:color w:val="000000" w:themeColor="text1"/>
+          <w:sz w:val="20"/>
+          <w:szCs w:val="20"/>
+        </w:rPr>
+        <w:lastRenderedPageBreak/>
+        <w:t xml:space="preserve">  </w:t>
       </w:r>
       <w:r>
         <w:rPr>
@@ -15349,12 +15702,11 @@
       <w:pPr>
         <w:pStyle w:val="Heading3"/>
       </w:pPr>
-      <w:bookmarkStart w:id="40" w:name="_Toc480195787"/>
-      <w:r>
-        <w:lastRenderedPageBreak/>
+      <w:bookmarkStart w:id="41" w:name="_Toc502915440"/>
+      <w:r>
         <w:t>Controller modifications</w:t>
       </w:r>
-      <w:bookmarkEnd w:id="40"/>
+      <w:bookmarkEnd w:id="41"/>
     </w:p>
     <w:p>
       <w:pPr>
@@ -15906,7 +16258,6 @@
           <w:sz w:val="20"/>
           <w:szCs w:val="20"/>
         </w:rPr>
-        <w:lastRenderedPageBreak/>
         <w:t>COShipping.js</w:t>
       </w:r>
     </w:p>
@@ -16004,7 +16355,12 @@
           <w:szCs w:val="20"/>
         </w:rPr>
       </w:pPr>
-      <w:r>
+    </w:p>
+    <w:p>
+      <w:pPr>
+        <w:pStyle w:val="BodyText"/>
+        <w:ind w:left="1080"/>
+        <w:jc w:val="left"/>
         <w:rPr>
           <w:rFonts w:ascii="Tahoma" w:hAnsi="Tahoma" w:cs="Tahoma"/>
           <w:b/>
@@ -16013,6 +16369,32 @@
           <w:sz w:val="20"/>
           <w:szCs w:val="20"/>
         </w:rPr>
+      </w:pPr>
+    </w:p>
+    <w:p>
+      <w:pPr>
+        <w:pStyle w:val="BodyText"/>
+        <w:ind w:left="1080"/>
+        <w:jc w:val="left"/>
+        <w:rPr>
+          <w:rFonts w:ascii="Tahoma" w:hAnsi="Tahoma" w:cs="Tahoma"/>
+          <w:b/>
+          <w:iCs/>
+          <w:color w:val="000000" w:themeColor="text1"/>
+          <w:sz w:val="20"/>
+          <w:szCs w:val="20"/>
+        </w:rPr>
+      </w:pPr>
+      <w:r>
+        <w:rPr>
+          <w:rFonts w:ascii="Tahoma" w:hAnsi="Tahoma" w:cs="Tahoma"/>
+          <w:b/>
+          <w:iCs/>
+          <w:color w:val="000000" w:themeColor="text1"/>
+          <w:sz w:val="20"/>
+          <w:szCs w:val="20"/>
+        </w:rPr>
+        <w:lastRenderedPageBreak/>
         <w:t>COBilling.js</w:t>
       </w:r>
     </w:p>
@@ -16123,7 +16505,7 @@
       <w:pPr>
         <w:pStyle w:val="Heading3"/>
       </w:pPr>
-      <w:bookmarkStart w:id="41" w:name="_Toc480195788"/>
+      <w:bookmarkStart w:id="42" w:name="_Toc502915441"/>
       <w:proofErr w:type="spellStart"/>
       <w:r>
         <w:t>Klarna</w:t>
@@ -16132,7 +16514,7 @@
       <w:r>
         <w:t xml:space="preserve"> Checkout Locale</w:t>
       </w:r>
-      <w:bookmarkEnd w:id="41"/>
+      <w:bookmarkEnd w:id="42"/>
     </w:p>
     <w:p>
       <w:pPr>
@@ -16501,6 +16883,18 @@
     </w:p>
     <w:p>
       <w:pPr>
+        <w:pStyle w:val="Heading3"/>
+      </w:pPr>
+      <w:bookmarkStart w:id="43" w:name="_Toc502915442"/>
+      <w:bookmarkStart w:id="44" w:name="_GoBack"/>
+      <w:bookmarkEnd w:id="44"/>
+      <w:r>
+        <w:t>Storefront cartridges names</w:t>
+      </w:r>
+      <w:bookmarkEnd w:id="43"/>
+    </w:p>
+    <w:p>
+      <w:pPr>
         <w:pStyle w:val="BodyText"/>
         <w:jc w:val="left"/>
         <w:rPr>
@@ -16515,6 +16909,7 @@
     <w:p>
       <w:pPr>
         <w:pStyle w:val="BodyText"/>
+        <w:ind w:left="1080"/>
         <w:jc w:val="left"/>
         <w:rPr>
           <w:rFonts w:asciiTheme="minorHAnsi" w:hAnsiTheme="minorHAnsi"/>
@@ -16522,17 +16917,492 @@
           <w:color w:val="000000" w:themeColor="text1"/>
         </w:rPr>
       </w:pPr>
+      <w:r>
+        <w:rPr>
+          <w:rFonts w:asciiTheme="minorHAnsi" w:hAnsiTheme="minorHAnsi"/>
+          <w:iCs/>
+          <w:color w:val="000000" w:themeColor="text1"/>
+        </w:rPr>
+        <w:t xml:space="preserve">Modify </w:t>
+      </w:r>
+      <w:r>
+        <w:rPr>
+          <w:rFonts w:asciiTheme="minorHAnsi" w:hAnsiTheme="minorHAnsi"/>
+          <w:b/>
+          <w:iCs/>
+          <w:color w:val="000000" w:themeColor="text1"/>
+        </w:rPr>
+        <w:t>scripts/</w:t>
+      </w:r>
+      <w:proofErr w:type="spellStart"/>
+      <w:r>
+        <w:rPr>
+          <w:rFonts w:asciiTheme="minorHAnsi" w:hAnsiTheme="minorHAnsi"/>
+          <w:b/>
+          <w:iCs/>
+          <w:color w:val="000000" w:themeColor="text1"/>
+        </w:rPr>
+        <w:t>util</w:t>
+      </w:r>
+      <w:proofErr w:type="spellEnd"/>
+      <w:r>
+        <w:rPr>
+          <w:rFonts w:asciiTheme="minorHAnsi" w:hAnsiTheme="minorHAnsi"/>
+          <w:b/>
+          <w:iCs/>
+          <w:color w:val="000000" w:themeColor="text1"/>
+        </w:rPr>
+        <w:t>/KlarnaConstants.js</w:t>
+      </w:r>
+      <w:r>
+        <w:rPr>
+          <w:rFonts w:asciiTheme="minorHAnsi" w:hAnsiTheme="minorHAnsi"/>
+          <w:iCs/>
+          <w:color w:val="000000" w:themeColor="text1"/>
+        </w:rPr>
+        <w:t xml:space="preserve"> line 24,25 </w:t>
+      </w:r>
+      <w:proofErr w:type="gramStart"/>
+      <w:r>
+        <w:rPr>
+          <w:rFonts w:asciiTheme="minorHAnsi" w:hAnsiTheme="minorHAnsi"/>
+          <w:iCs/>
+          <w:color w:val="000000" w:themeColor="text1"/>
+        </w:rPr>
+        <w:t>in order to</w:t>
+      </w:r>
+      <w:proofErr w:type="gramEnd"/>
+      <w:r>
+        <w:rPr>
+          <w:rFonts w:asciiTheme="minorHAnsi" w:hAnsiTheme="minorHAnsi"/>
+          <w:iCs/>
+          <w:color w:val="000000" w:themeColor="text1"/>
+        </w:rPr>
+        <w:t xml:space="preserve"> set the </w:t>
+      </w:r>
+      <w:r>
+        <w:rPr>
+          <w:rFonts w:asciiTheme="minorHAnsi" w:hAnsiTheme="minorHAnsi"/>
+          <w:iCs/>
+          <w:color w:val="000000" w:themeColor="text1"/>
+        </w:rPr>
+        <w:t xml:space="preserve">storefront cartridges names of your project. </w:t>
+      </w:r>
+      <w:proofErr w:type="spellStart"/>
+      <w:r>
+        <w:rPr>
+          <w:rFonts w:asciiTheme="minorHAnsi" w:hAnsiTheme="minorHAnsi"/>
+          <w:iCs/>
+          <w:color w:val="000000" w:themeColor="text1"/>
+        </w:rPr>
+        <w:t>SiteGenesis</w:t>
+      </w:r>
+      <w:proofErr w:type="spellEnd"/>
+      <w:r>
+        <w:rPr>
+          <w:rFonts w:asciiTheme="minorHAnsi" w:hAnsiTheme="minorHAnsi"/>
+          <w:iCs/>
+          <w:color w:val="000000" w:themeColor="text1"/>
+        </w:rPr>
+        <w:t xml:space="preserve"> naming is used as default. If </w:t>
+      </w:r>
+      <w:r>
+        <w:rPr>
+          <w:rFonts w:asciiTheme="minorHAnsi" w:hAnsiTheme="minorHAnsi"/>
+          <w:iCs/>
+          <w:color w:val="000000" w:themeColor="text1"/>
+        </w:rPr>
+        <w:t xml:space="preserve">the integration is not controller based for </w:t>
+      </w:r>
+      <w:proofErr w:type="gramStart"/>
+      <w:r>
+        <w:rPr>
+          <w:rFonts w:asciiTheme="minorHAnsi" w:hAnsiTheme="minorHAnsi"/>
+          <w:iCs/>
+          <w:color w:val="000000" w:themeColor="text1"/>
+        </w:rPr>
+        <w:t>controllers</w:t>
+      </w:r>
+      <w:proofErr w:type="gramEnd"/>
+      <w:r>
+        <w:rPr>
+          <w:rFonts w:asciiTheme="minorHAnsi" w:hAnsiTheme="minorHAnsi"/>
+          <w:iCs/>
+          <w:color w:val="000000" w:themeColor="text1"/>
+        </w:rPr>
+        <w:t xml:space="preserve"> cartridge </w:t>
+      </w:r>
+      <w:r>
+        <w:rPr>
+          <w:rFonts w:asciiTheme="minorHAnsi" w:hAnsiTheme="minorHAnsi"/>
+          <w:iCs/>
+          <w:color w:val="000000" w:themeColor="text1"/>
+        </w:rPr>
+        <w:t xml:space="preserve">name </w:t>
+      </w:r>
+      <w:r>
+        <w:rPr>
+          <w:rFonts w:asciiTheme="minorHAnsi" w:hAnsiTheme="minorHAnsi"/>
+          <w:iCs/>
+          <w:color w:val="000000" w:themeColor="text1"/>
+        </w:rPr>
+        <w:t>set “</w:t>
+      </w:r>
+      <w:proofErr w:type="spellStart"/>
+      <w:r>
+        <w:rPr>
+          <w:rFonts w:asciiTheme="minorHAnsi" w:hAnsiTheme="minorHAnsi"/>
+          <w:iCs/>
+          <w:color w:val="000000" w:themeColor="text1"/>
+        </w:rPr>
+        <w:t>int_klarna_checkou</w:t>
+      </w:r>
+      <w:r>
+        <w:rPr>
+          <w:rFonts w:asciiTheme="minorHAnsi" w:hAnsiTheme="minorHAnsi"/>
+          <w:iCs/>
+          <w:color w:val="000000" w:themeColor="text1"/>
+        </w:rPr>
+        <w:t>t</w:t>
+      </w:r>
+      <w:proofErr w:type="spellEnd"/>
+      <w:r>
+        <w:rPr>
+          <w:rFonts w:asciiTheme="minorHAnsi" w:hAnsiTheme="minorHAnsi"/>
+          <w:iCs/>
+          <w:color w:val="000000" w:themeColor="text1"/>
+        </w:rPr>
+        <w:t>” (line 25).</w:t>
+      </w:r>
+      <w:r>
+        <w:rPr>
+          <w:rFonts w:asciiTheme="minorHAnsi" w:hAnsiTheme="minorHAnsi"/>
+          <w:iCs/>
+          <w:color w:val="000000" w:themeColor="text1"/>
+        </w:rPr>
+        <w:t xml:space="preserve"> </w:t>
+      </w:r>
+    </w:p>
+    <w:p>
+      <w:pPr>
+        <w:pStyle w:val="BodyText"/>
+        <w:ind w:left="1080"/>
+        <w:jc w:val="left"/>
+        <w:rPr>
+          <w:rFonts w:asciiTheme="minorHAnsi" w:hAnsiTheme="minorHAnsi"/>
+          <w:b/>
+          <w:iCs/>
+          <w:color w:val="000000" w:themeColor="text1"/>
+          <w:u w:val="single"/>
+        </w:rPr>
+      </w:pPr>
+      <w:r>
+        <w:rPr>
+          <w:rFonts w:asciiTheme="minorHAnsi" w:hAnsiTheme="minorHAnsi"/>
+          <w:b/>
+          <w:iCs/>
+          <w:noProof/>
+          <w:color w:val="000000" w:themeColor="text1"/>
+          <w:u w:val="single"/>
+        </w:rPr>
+        <w:drawing>
+          <wp:inline distT="0" distB="0" distL="0" distR="0" wp14:anchorId="5355BEFA" wp14:editId="2B59B0FF">
+            <wp:extent cx="3497580" cy="914400"/>
+            <wp:effectExtent l="0" t="0" r="7620" b="0"/>
+            <wp:docPr id="19" name="Picture 19"/>
+            <wp:cNvGraphicFramePr>
+              <a:graphicFrameLocks xmlns:a="http://schemas.openxmlformats.org/drawingml/2006/main" noChangeAspect="1"/>
+            </wp:cNvGraphicFramePr>
+            <a:graphic xmlns:a="http://schemas.openxmlformats.org/drawingml/2006/main">
+              <a:graphicData uri="http://schemas.openxmlformats.org/drawingml/2006/picture">
+                <pic:pic xmlns:pic="http://schemas.openxmlformats.org/drawingml/2006/picture">
+                  <pic:nvPicPr>
+                    <pic:cNvPr id="19" name="storefront-cartridges-names.JPG"/>
+                    <pic:cNvPicPr/>
+                  </pic:nvPicPr>
+                  <pic:blipFill>
+                    <a:blip r:embed="rId35"/>
+                    <a:stretch>
+                      <a:fillRect/>
+                    </a:stretch>
+                  </pic:blipFill>
+                  <pic:spPr>
+                    <a:xfrm>
+                      <a:off x="0" y="0"/>
+                      <a:ext cx="3497580" cy="914400"/>
+                    </a:xfrm>
+                    <a:prstGeom prst="rect">
+                      <a:avLst/>
+                    </a:prstGeom>
+                  </pic:spPr>
+                </pic:pic>
+              </a:graphicData>
+            </a:graphic>
+          </wp:inline>
+        </w:drawing>
+      </w:r>
+    </w:p>
+    <w:p>
+      <w:pPr>
+        <w:pStyle w:val="BodyText"/>
+        <w:ind w:left="1080"/>
+        <w:jc w:val="left"/>
+        <w:rPr>
+          <w:rFonts w:asciiTheme="minorHAnsi" w:hAnsiTheme="minorHAnsi"/>
+          <w:b/>
+          <w:iCs/>
+          <w:color w:val="000000" w:themeColor="text1"/>
+          <w:u w:val="single"/>
+        </w:rPr>
+      </w:pPr>
+    </w:p>
+    <w:p>
+      <w:pPr>
+        <w:pStyle w:val="BodyText"/>
+        <w:ind w:left="1080"/>
+        <w:jc w:val="left"/>
+        <w:rPr>
+          <w:rFonts w:asciiTheme="minorHAnsi" w:hAnsiTheme="minorHAnsi"/>
+          <w:iCs/>
+          <w:color w:val="000000" w:themeColor="text1"/>
+        </w:rPr>
+      </w:pPr>
+      <w:r>
+        <w:rPr>
+          <w:rFonts w:asciiTheme="minorHAnsi" w:hAnsiTheme="minorHAnsi"/>
+          <w:iCs/>
+          <w:color w:val="000000" w:themeColor="text1"/>
+        </w:rPr>
+        <w:t xml:space="preserve">If you are integrating </w:t>
+      </w:r>
+      <w:proofErr w:type="spellStart"/>
+      <w:r>
+        <w:rPr>
+          <w:rFonts w:asciiTheme="minorHAnsi" w:hAnsiTheme="minorHAnsi"/>
+          <w:iCs/>
+          <w:color w:val="000000" w:themeColor="text1"/>
+        </w:rPr>
+        <w:t>Klarna</w:t>
+      </w:r>
+      <w:proofErr w:type="spellEnd"/>
+      <w:r>
+        <w:rPr>
+          <w:rFonts w:asciiTheme="minorHAnsi" w:hAnsiTheme="minorHAnsi"/>
+          <w:iCs/>
+          <w:color w:val="000000" w:themeColor="text1"/>
+        </w:rPr>
+        <w:t xml:space="preserve"> Checkout </w:t>
+      </w:r>
+      <w:r>
+        <w:rPr>
+          <w:rFonts w:asciiTheme="minorHAnsi" w:hAnsiTheme="minorHAnsi"/>
+          <w:iCs/>
+          <w:color w:val="000000" w:themeColor="text1"/>
+        </w:rPr>
+        <w:t>cartridge</w:t>
+      </w:r>
+      <w:r>
+        <w:rPr>
+          <w:rFonts w:asciiTheme="minorHAnsi" w:hAnsiTheme="minorHAnsi"/>
+          <w:iCs/>
+          <w:color w:val="000000" w:themeColor="text1"/>
+        </w:rPr>
+        <w:t xml:space="preserve"> in a </w:t>
+      </w:r>
+      <w:r>
+        <w:rPr>
+          <w:rFonts w:asciiTheme="minorHAnsi" w:hAnsiTheme="minorHAnsi"/>
+          <w:iCs/>
+          <w:color w:val="000000" w:themeColor="text1"/>
+        </w:rPr>
+        <w:t xml:space="preserve">heavily modified </w:t>
+      </w:r>
+      <w:r>
+        <w:rPr>
+          <w:rFonts w:asciiTheme="minorHAnsi" w:hAnsiTheme="minorHAnsi"/>
+          <w:iCs/>
+          <w:color w:val="000000" w:themeColor="text1"/>
+        </w:rPr>
+        <w:t xml:space="preserve">existing project you might want to use </w:t>
+      </w:r>
+      <w:r>
+        <w:rPr>
+          <w:rFonts w:asciiTheme="minorHAnsi" w:hAnsiTheme="minorHAnsi"/>
+          <w:iCs/>
+          <w:color w:val="000000" w:themeColor="text1"/>
+        </w:rPr>
+        <w:t>“</w:t>
+      </w:r>
+      <w:proofErr w:type="spellStart"/>
+      <w:r>
+        <w:rPr>
+          <w:rFonts w:asciiTheme="minorHAnsi" w:hAnsiTheme="minorHAnsi"/>
+          <w:iCs/>
+          <w:color w:val="000000" w:themeColor="text1"/>
+        </w:rPr>
+        <w:t>int_klarna_checkou</w:t>
+      </w:r>
+      <w:r>
+        <w:rPr>
+          <w:rFonts w:asciiTheme="minorHAnsi" w:hAnsiTheme="minorHAnsi"/>
+          <w:iCs/>
+          <w:color w:val="000000" w:themeColor="text1"/>
+        </w:rPr>
+        <w:t>t</w:t>
+      </w:r>
+      <w:proofErr w:type="spellEnd"/>
+      <w:r>
+        <w:rPr>
+          <w:rFonts w:asciiTheme="minorHAnsi" w:hAnsiTheme="minorHAnsi"/>
+          <w:iCs/>
+          <w:color w:val="000000" w:themeColor="text1"/>
+        </w:rPr>
+        <w:t>”</w:t>
+      </w:r>
+      <w:r>
+        <w:rPr>
+          <w:rFonts w:asciiTheme="minorHAnsi" w:hAnsiTheme="minorHAnsi"/>
+          <w:iCs/>
+          <w:color w:val="000000" w:themeColor="text1"/>
+        </w:rPr>
+        <w:t xml:space="preserve"> for both CORE and CONTROLLERS cartridge</w:t>
+      </w:r>
+      <w:r>
+        <w:rPr>
+          <w:rFonts w:asciiTheme="minorHAnsi" w:hAnsiTheme="minorHAnsi"/>
+          <w:iCs/>
+          <w:color w:val="000000" w:themeColor="text1"/>
+        </w:rPr>
+        <w:t>s</w:t>
+      </w:r>
+      <w:r>
+        <w:rPr>
+          <w:rFonts w:asciiTheme="minorHAnsi" w:hAnsiTheme="minorHAnsi"/>
+          <w:iCs/>
+          <w:color w:val="000000" w:themeColor="text1"/>
+        </w:rPr>
+        <w:t xml:space="preserve"> name</w:t>
+      </w:r>
+      <w:r>
+        <w:rPr>
+          <w:rFonts w:asciiTheme="minorHAnsi" w:hAnsiTheme="minorHAnsi"/>
+          <w:iCs/>
+          <w:color w:val="000000" w:themeColor="text1"/>
+        </w:rPr>
+        <w:t>s</w:t>
+      </w:r>
+      <w:r>
+        <w:rPr>
+          <w:rFonts w:asciiTheme="minorHAnsi" w:hAnsiTheme="minorHAnsi"/>
+          <w:iCs/>
+          <w:color w:val="000000" w:themeColor="text1"/>
+        </w:rPr>
+        <w:t xml:space="preserve"> as it contains all the needed </w:t>
+      </w:r>
+      <w:proofErr w:type="spellStart"/>
+      <w:r>
+        <w:rPr>
+          <w:rFonts w:asciiTheme="minorHAnsi" w:hAnsiTheme="minorHAnsi"/>
+          <w:iCs/>
+          <w:color w:val="000000" w:themeColor="text1"/>
+        </w:rPr>
+        <w:t>S</w:t>
+      </w:r>
+      <w:r>
+        <w:rPr>
+          <w:rFonts w:asciiTheme="minorHAnsi" w:hAnsiTheme="minorHAnsi"/>
+          <w:iCs/>
+          <w:color w:val="000000" w:themeColor="text1"/>
+        </w:rPr>
+        <w:t>ite</w:t>
+      </w:r>
+      <w:r>
+        <w:rPr>
+          <w:rFonts w:asciiTheme="minorHAnsi" w:hAnsiTheme="minorHAnsi"/>
+          <w:iCs/>
+          <w:color w:val="000000" w:themeColor="text1"/>
+        </w:rPr>
+        <w:t>G</w:t>
+      </w:r>
+      <w:r>
+        <w:rPr>
+          <w:rFonts w:asciiTheme="minorHAnsi" w:hAnsiTheme="minorHAnsi"/>
+          <w:iCs/>
+          <w:color w:val="000000" w:themeColor="text1"/>
+        </w:rPr>
+        <w:t>enesis</w:t>
+      </w:r>
+      <w:proofErr w:type="spellEnd"/>
+      <w:r>
+        <w:rPr>
+          <w:rFonts w:asciiTheme="minorHAnsi" w:hAnsiTheme="minorHAnsi"/>
+          <w:iCs/>
+          <w:color w:val="000000" w:themeColor="text1"/>
+        </w:rPr>
+        <w:t xml:space="preserve"> files to work </w:t>
+      </w:r>
+      <w:r>
+        <w:rPr>
+          <w:rFonts w:asciiTheme="minorHAnsi" w:hAnsiTheme="minorHAnsi"/>
+          <w:iCs/>
+          <w:color w:val="000000" w:themeColor="text1"/>
+        </w:rPr>
+        <w:t xml:space="preserve">independently </w:t>
+      </w:r>
+      <w:r>
+        <w:rPr>
+          <w:rFonts w:asciiTheme="minorHAnsi" w:hAnsiTheme="minorHAnsi"/>
+          <w:iCs/>
+          <w:color w:val="000000" w:themeColor="text1"/>
+        </w:rPr>
+        <w:t>of the current implementation.</w:t>
+      </w:r>
+    </w:p>
+    <w:p>
+      <w:pPr>
+        <w:pStyle w:val="BodyText"/>
+        <w:ind w:left="372" w:firstLine="708"/>
+        <w:jc w:val="left"/>
+        <w:rPr>
+          <w:rFonts w:asciiTheme="minorHAnsi" w:hAnsiTheme="minorHAnsi"/>
+          <w:iCs/>
+          <w:color w:val="000000" w:themeColor="text1"/>
+        </w:rPr>
+      </w:pPr>
+    </w:p>
+    <w:p>
+      <w:pPr>
+        <w:pStyle w:val="BodyText"/>
+        <w:ind w:left="372" w:firstLine="708"/>
+        <w:jc w:val="left"/>
+        <w:rPr>
+          <w:rFonts w:asciiTheme="minorHAnsi" w:hAnsiTheme="minorHAnsi"/>
+          <w:iCs/>
+          <w:color w:val="000000" w:themeColor="text1"/>
+        </w:rPr>
+      </w:pPr>
+    </w:p>
+    <w:p>
+      <w:pPr>
+        <w:pStyle w:val="BodyText"/>
+        <w:ind w:left="372" w:firstLine="708"/>
+        <w:jc w:val="left"/>
+        <w:rPr>
+          <w:rFonts w:asciiTheme="minorHAnsi" w:hAnsiTheme="minorHAnsi"/>
+          <w:iCs/>
+          <w:color w:val="000000" w:themeColor="text1"/>
+        </w:rPr>
+      </w:pPr>
     </w:p>
     <w:p>
       <w:pPr>
         <w:pStyle w:val="Heading2"/>
       </w:pPr>
-      <w:bookmarkStart w:id="42" w:name="_Toc480195789"/>
-      <w:r>
-        <w:lastRenderedPageBreak/>
+      <w:bookmarkStart w:id="45" w:name="_Toc502915443"/>
+      <w:r>
         <w:t>External Interfaces</w:t>
       </w:r>
-      <w:bookmarkEnd w:id="42"/>
+      <w:bookmarkEnd w:id="45"/>
     </w:p>
     <w:p/>
     <w:p>
@@ -16613,7 +17483,7 @@
         </w:rPr>
         <w:t xml:space="preserve">The full reference guide, along with the resource structure for requests, can be found on their developer site - </w:t>
       </w:r>
-      <w:hyperlink r:id="rId35" w:history="1">
+      <w:hyperlink r:id="rId36" w:history="1">
         <w:r>
           <w:rPr>
             <w:rStyle w:val="Hyperlink"/>
@@ -16632,11 +17502,11 @@
       <w:pPr>
         <w:pStyle w:val="Heading2"/>
       </w:pPr>
-      <w:bookmarkStart w:id="43" w:name="_Toc480195790"/>
+      <w:bookmarkStart w:id="46" w:name="_Toc502915444"/>
       <w:r>
         <w:t>Testing</w:t>
       </w:r>
-      <w:bookmarkEnd w:id="43"/>
+      <w:bookmarkEnd w:id="46"/>
     </w:p>
     <w:p/>
     <w:p>
@@ -16672,7 +17542,7 @@
         </w:rPr>
         <w:t xml:space="preserve"> </w:t>
       </w:r>
-      <w:hyperlink r:id="rId36" w:history="1">
+      <w:hyperlink r:id="rId37" w:history="1">
         <w:r>
           <w:rPr>
             <w:rStyle w:val="Hyperlink"/>
@@ -16755,7 +17625,7 @@
         </w:rPr>
         <w:t xml:space="preserve">at can be used to test checkout - </w:t>
       </w:r>
-      <w:hyperlink r:id="rId37" w:history="1">
+      <w:hyperlink r:id="rId38" w:history="1">
         <w:r>
           <w:rPr>
             <w:rStyle w:val="Hyperlink"/>
@@ -16770,7 +17640,7 @@
         </w:rPr>
         <w:t xml:space="preserve">.  Some countries require additional address information, which can be found here - </w:t>
       </w:r>
-      <w:hyperlink r:id="rId38" w:history="1">
+      <w:hyperlink r:id="rId39" w:history="1">
         <w:r>
           <w:rPr>
             <w:rStyle w:val="Hyperlink"/>
@@ -16794,7 +17664,7 @@
       <w:r>
         <w:t xml:space="preserve">It may be helpful to use a service like </w:t>
       </w:r>
-      <w:hyperlink r:id="rId39" w:history="1">
+      <w:hyperlink r:id="rId40" w:history="1">
         <w:r>
           <w:rPr>
             <w:rStyle w:val="Hyperlink"/>
@@ -16821,24 +17691,24 @@
       <w:pPr>
         <w:pStyle w:val="Heading1"/>
       </w:pPr>
-      <w:bookmarkStart w:id="44" w:name="_Toc480195791"/>
-      <w:bookmarkStart w:id="45" w:name="_Toc245264376"/>
-      <w:bookmarkEnd w:id="18"/>
+      <w:bookmarkStart w:id="47" w:name="_Toc245264376"/>
+      <w:bookmarkStart w:id="48" w:name="_Toc502915445"/>
+      <w:bookmarkEnd w:id="17"/>
       <w:r>
         <w:t>Operations, Maintenance</w:t>
       </w:r>
-      <w:bookmarkEnd w:id="44"/>
+      <w:bookmarkEnd w:id="48"/>
     </w:p>
     <w:p/>
     <w:p>
       <w:pPr>
         <w:pStyle w:val="Heading2"/>
       </w:pPr>
-      <w:bookmarkStart w:id="46" w:name="_Toc480195792"/>
+      <w:bookmarkStart w:id="49" w:name="_Toc502915446"/>
       <w:r>
         <w:t>Data Storage</w:t>
       </w:r>
-      <w:bookmarkEnd w:id="46"/>
+      <w:bookmarkEnd w:id="49"/>
     </w:p>
     <w:p>
       <w:pPr>
@@ -16963,11 +17833,11 @@
       <w:pPr>
         <w:pStyle w:val="Heading2"/>
       </w:pPr>
-      <w:bookmarkStart w:id="47" w:name="_Toc480195793"/>
+      <w:bookmarkStart w:id="50" w:name="_Toc502915447"/>
       <w:r>
         <w:t>Availability</w:t>
       </w:r>
-      <w:bookmarkEnd w:id="47"/>
+      <w:bookmarkEnd w:id="50"/>
     </w:p>
     <w:p>
       <w:pPr>
@@ -17034,7 +17904,7 @@
         </w:rPr>
         <w:t xml:space="preserve"> operational status can be viewed here - </w:t>
       </w:r>
-      <w:hyperlink r:id="rId40" w:history="1">
+      <w:hyperlink r:id="rId41" w:history="1">
         <w:r>
           <w:rPr>
             <w:rStyle w:val="Hyperlink"/>
@@ -17057,23 +17927,14 @@
     </w:p>
     <w:p>
       <w:pPr>
-        <w:pStyle w:val="Standard1"/>
-        <w:ind w:left="1080"/>
-        <w:rPr>
-          <w:color w:val="000000" w:themeColor="text1"/>
-        </w:rPr>
-      </w:pPr>
-    </w:p>
-    <w:p>
-      <w:pPr>
         <w:pStyle w:val="Heading2"/>
       </w:pPr>
-      <w:bookmarkStart w:id="48" w:name="_Toc480195794"/>
+      <w:bookmarkStart w:id="51" w:name="_Toc502915448"/>
       <w:r>
         <w:lastRenderedPageBreak/>
         <w:t>Support</w:t>
       </w:r>
-      <w:bookmarkEnd w:id="48"/>
+      <w:bookmarkEnd w:id="51"/>
     </w:p>
     <w:p>
       <w:pPr>
@@ -17084,17 +17945,12 @@
       <w:pPr>
         <w:ind w:left="1080"/>
         <w:rPr>
-          <w:rFonts w:asciiTheme="majorHAnsi" w:eastAsiaTheme="majorEastAsia" w:hAnsiTheme="majorHAnsi" w:cstheme="majorBidi"/>
-          <w:b/>
-          <w:bCs/>
-          <w:color w:val="365F91" w:themeColor="accent1" w:themeShade="BF"/>
-          <w:sz w:val="24"/>
-          <w:szCs w:val="24"/>
-        </w:rPr>
-      </w:pPr>
-      <w:bookmarkStart w:id="49" w:name="_Toc279703491"/>
-      <w:bookmarkStart w:id="50" w:name="_Toc279703584"/>
-      <w:bookmarkEnd w:id="45"/>
+          <w:color w:val="000000" w:themeColor="text1"/>
+        </w:rPr>
+      </w:pPr>
+      <w:bookmarkStart w:id="52" w:name="_Toc279703491"/>
+      <w:bookmarkStart w:id="53" w:name="_Toc279703584"/>
+      <w:bookmarkEnd w:id="47"/>
       <w:proofErr w:type="spellStart"/>
       <w:r>
         <w:rPr>
@@ -17121,7 +17977,7 @@
         </w:rPr>
         <w:t xml:space="preserve"> here: </w:t>
       </w:r>
-      <w:hyperlink r:id="rId41" w:history="1">
+      <w:hyperlink r:id="rId42" w:history="1">
         <w:r>
           <w:rPr>
             <w:rStyle w:val="Hyperlink"/>
@@ -17135,22 +17991,25 @@
         </w:rPr>
         <w:t xml:space="preserve"> </w:t>
       </w:r>
-      <w:r>
-        <w:br w:type="page"/>
-      </w:r>
+    </w:p>
+    <w:p>
+      <w:pPr>
+        <w:rPr>
+          <w:color w:val="000000" w:themeColor="text1"/>
+        </w:rPr>
+      </w:pPr>
     </w:p>
     <w:p>
       <w:pPr>
         <w:pStyle w:val="Heading1"/>
       </w:pPr>
-      <w:bookmarkStart w:id="51" w:name="_Toc480195795"/>
-      <w:bookmarkEnd w:id="49"/>
-      <w:bookmarkEnd w:id="50"/>
-      <w:r>
-        <w:lastRenderedPageBreak/>
+      <w:bookmarkStart w:id="54" w:name="_Toc502915449"/>
+      <w:bookmarkEnd w:id="52"/>
+      <w:bookmarkEnd w:id="53"/>
+      <w:r>
         <w:t>User Guide</w:t>
       </w:r>
-      <w:bookmarkEnd w:id="51"/>
+      <w:bookmarkEnd w:id="54"/>
     </w:p>
     <w:p>
       <w:pPr>
@@ -17162,14 +18021,14 @@
       <w:pPr>
         <w:pStyle w:val="Heading2"/>
       </w:pPr>
-      <w:bookmarkStart w:id="52" w:name="_Business_Manager"/>
-      <w:bookmarkStart w:id="53" w:name="_Toc480195796"/>
-      <w:bookmarkStart w:id="54" w:name="_Toc265049819"/>
-      <w:bookmarkEnd w:id="52"/>
+      <w:bookmarkStart w:id="55" w:name="_Business_Manager"/>
+      <w:bookmarkStart w:id="56" w:name="_Toc265049819"/>
+      <w:bookmarkStart w:id="57" w:name="_Toc502915450"/>
+      <w:bookmarkEnd w:id="55"/>
       <w:r>
         <w:t>Business Manager</w:t>
       </w:r>
-      <w:bookmarkEnd w:id="53"/>
+      <w:bookmarkEnd w:id="57"/>
     </w:p>
     <w:p>
       <w:pPr>
@@ -17186,12 +18045,12 @@
       <w:pPr>
         <w:pStyle w:val="Heading3"/>
       </w:pPr>
-      <w:bookmarkStart w:id="55" w:name="_Klarna_Site_Preferences"/>
-      <w:bookmarkStart w:id="56" w:name="_Toc480195797"/>
-      <w:bookmarkStart w:id="57" w:name="_Toc279703497"/>
-      <w:bookmarkStart w:id="58" w:name="_Toc279703590"/>
-      <w:bookmarkEnd w:id="54"/>
-      <w:bookmarkEnd w:id="55"/>
+      <w:bookmarkStart w:id="58" w:name="_Klarna_Site_Preferences"/>
+      <w:bookmarkStart w:id="59" w:name="_Toc279703497"/>
+      <w:bookmarkStart w:id="60" w:name="_Toc279703590"/>
+      <w:bookmarkStart w:id="61" w:name="_Toc502915451"/>
+      <w:bookmarkEnd w:id="56"/>
+      <w:bookmarkEnd w:id="58"/>
       <w:proofErr w:type="spellStart"/>
       <w:r>
         <w:t>Klarna</w:t>
@@ -17203,7 +18062,7 @@
       <w:r>
         <w:t xml:space="preserve"> Site Preferences</w:t>
       </w:r>
-      <w:bookmarkEnd w:id="56"/>
+      <w:bookmarkEnd w:id="61"/>
     </w:p>
     <w:p/>
     <w:p>
@@ -17247,7 +18106,7 @@
                     </pic:cNvPicPr>
                   </pic:nvPicPr>
                   <pic:blipFill>
-                    <a:blip r:embed="rId42">
+                    <a:blip r:embed="rId43">
                       <a:extLst>
                         <a:ext uri="{28A0092B-C50C-407E-A947-70E740481C1C}">
                           <a14:useLocalDpi xmlns:a14="http://schemas.microsoft.com/office/drawing/2010/main" val="0"/>
@@ -17635,6 +18494,7 @@
           <w:b/>
           <w:u w:val="single"/>
         </w:rPr>
+        <w:lastRenderedPageBreak/>
         <w:t xml:space="preserve">Require validate callback success </w:t>
       </w:r>
       <w:r>
@@ -17877,7 +18737,6 @@
           <w:b/>
           <w:u w:val="single"/>
         </w:rPr>
-        <w:lastRenderedPageBreak/>
         <w:t>Checkbox checkmark color preference</w:t>
       </w:r>
       <w:r>
@@ -18594,8 +19453,6 @@
         </w:rPr>
         <w:t>.</w:t>
       </w:r>
-      <w:bookmarkStart w:id="59" w:name="_GoBack"/>
-      <w:bookmarkEnd w:id="59"/>
     </w:p>
     <w:p>
       <w:pPr>
@@ -18731,9 +19588,9 @@
       <w:pPr>
         <w:pStyle w:val="Heading3"/>
       </w:pPr>
-      <w:bookmarkStart w:id="60" w:name="_Klarna_Orders"/>
-      <w:bookmarkStart w:id="61" w:name="_Toc480195798"/>
-      <w:bookmarkEnd w:id="60"/>
+      <w:bookmarkStart w:id="62" w:name="_Klarna_Orders"/>
+      <w:bookmarkStart w:id="63" w:name="_Toc502915452"/>
+      <w:bookmarkEnd w:id="62"/>
       <w:proofErr w:type="spellStart"/>
       <w:r>
         <w:t>Klarna</w:t>
@@ -18748,7 +19605,7 @@
       <w:r>
         <w:t>Orders</w:t>
       </w:r>
-      <w:bookmarkEnd w:id="61"/>
+      <w:bookmarkEnd w:id="63"/>
     </w:p>
     <w:p>
       <w:pPr>
@@ -18781,6 +19638,7 @@
           <w:i w:val="0"/>
           <w:color w:val="000000" w:themeColor="text1"/>
         </w:rPr>
+        <w:lastRenderedPageBreak/>
         <w:t xml:space="preserve">When orders are placed using </w:t>
       </w:r>
       <w:proofErr w:type="spellStart"/>
@@ -19174,7 +20032,6 @@
           <w:color w:val="000000" w:themeColor="text1"/>
           <w:lang w:val="bg-BG" w:eastAsia="bg-BG" w:bidi="ar-SA"/>
         </w:rPr>
-        <w:lastRenderedPageBreak/>
         <w:drawing>
           <wp:inline distT="0" distB="0" distL="0" distR="0" wp14:anchorId="2A32B930" wp14:editId="2958E984">
             <wp:extent cx="3406140" cy="2643390"/>
@@ -19193,7 +20050,7 @@
                     </pic:cNvPicPr>
                   </pic:nvPicPr>
                   <pic:blipFill>
-                    <a:blip r:embed="rId43">
+                    <a:blip r:embed="rId44">
                       <a:extLst>
                         <a:ext uri="{28A0092B-C50C-407E-A947-70E740481C1C}">
                           <a14:useLocalDpi xmlns:a14="http://schemas.microsoft.com/office/drawing/2010/main" val="0"/>
@@ -19263,11 +20120,11 @@
           <w:iCs w:val="0"/>
         </w:rPr>
       </w:pPr>
-      <w:bookmarkStart w:id="62" w:name="_Toc480195799"/>
+      <w:bookmarkStart w:id="64" w:name="_Toc502915453"/>
       <w:r>
         <w:t>Storefront Functionality</w:t>
       </w:r>
-      <w:bookmarkEnd w:id="62"/>
+      <w:bookmarkEnd w:id="64"/>
     </w:p>
     <w:p>
       <w:pPr>
@@ -19517,7 +20374,7 @@
                     <pic:cNvPicPr/>
                   </pic:nvPicPr>
                   <pic:blipFill>
-                    <a:blip r:embed="rId44">
+                    <a:blip r:embed="rId45">
                       <a:extLst>
                         <a:ext uri="{28A0092B-C50C-407E-A947-70E740481C1C}">
                           <a14:useLocalDpi xmlns:a14="http://schemas.microsoft.com/office/drawing/2010/main" val="0"/>
@@ -19751,7 +20608,7 @@
                     <pic:cNvPicPr/>
                   </pic:nvPicPr>
                   <pic:blipFill>
-                    <a:blip r:embed="rId45">
+                    <a:blip r:embed="rId46">
                       <a:extLst>
                         <a:ext uri="{28A0092B-C50C-407E-A947-70E740481C1C}">
                           <a14:useLocalDpi xmlns:a14="http://schemas.microsoft.com/office/drawing/2010/main" val="0"/>
@@ -20253,17 +21110,17 @@
       <w:pPr>
         <w:pStyle w:val="Heading1"/>
       </w:pPr>
-      <w:bookmarkStart w:id="63" w:name="_Toc480195800"/>
-      <w:bookmarkEnd w:id="57"/>
-      <w:bookmarkEnd w:id="58"/>
+      <w:bookmarkStart w:id="65" w:name="_Toc502915454"/>
+      <w:bookmarkEnd w:id="59"/>
+      <w:bookmarkEnd w:id="60"/>
       <w:r>
         <w:t>Known Issues</w:t>
       </w:r>
-      <w:bookmarkEnd w:id="63"/>
-    </w:p>
-    <w:p>
-      <w:bookmarkStart w:id="64" w:name="_Toc279703500"/>
-      <w:bookmarkStart w:id="65" w:name="_Toc279703593"/>
+      <w:bookmarkEnd w:id="65"/>
+    </w:p>
+    <w:p>
+      <w:bookmarkStart w:id="66" w:name="_Toc279703500"/>
+      <w:bookmarkStart w:id="67" w:name="_Toc279703593"/>
     </w:p>
     <w:p>
       <w:pPr>
@@ -20301,13 +21158,13 @@
       <w:pPr>
         <w:pStyle w:val="Heading1"/>
       </w:pPr>
-      <w:bookmarkStart w:id="66" w:name="_Toc480195801"/>
-      <w:bookmarkEnd w:id="64"/>
-      <w:bookmarkEnd w:id="65"/>
+      <w:bookmarkStart w:id="68" w:name="_Toc502915455"/>
+      <w:bookmarkEnd w:id="66"/>
+      <w:bookmarkEnd w:id="67"/>
       <w:r>
         <w:t>Release History</w:t>
       </w:r>
-      <w:bookmarkEnd w:id="66"/>
+      <w:bookmarkEnd w:id="68"/>
     </w:p>
     <w:tbl>
       <w:tblPr>
@@ -20352,8 +21209,8 @@
                 <w:szCs w:val="18"/>
               </w:rPr>
             </w:pPr>
-            <w:bookmarkStart w:id="67" w:name="_Toc279703501"/>
-            <w:bookmarkStart w:id="68" w:name="_Toc279703594"/>
+            <w:bookmarkStart w:id="69" w:name="_Toc279703501"/>
+            <w:bookmarkStart w:id="70" w:name="_Toc279703594"/>
             <w:r>
               <w:rPr>
                 <w:rFonts w:ascii="Trebuchet MS" w:hAnsi="Trebuchet MS"/>
@@ -20698,8 +21555,8 @@
           </w:p>
         </w:tc>
       </w:tr>
-      <w:bookmarkEnd w:id="67"/>
-      <w:bookmarkEnd w:id="68"/>
+      <w:bookmarkEnd w:id="69"/>
+      <w:bookmarkEnd w:id="70"/>
     </w:tbl>
     <w:p>
       <w:pPr>
@@ -20757,11 +21614,11 @@
       </w:pPr>
     </w:p>
     <w:sectPr>
-      <w:headerReference w:type="even" r:id="rId46"/>
-      <w:headerReference w:type="default" r:id="rId47"/>
-      <w:footerReference w:type="default" r:id="rId48"/>
-      <w:headerReference w:type="first" r:id="rId49"/>
-      <w:footerReference w:type="first" r:id="rId50"/>
+      <w:headerReference w:type="even" r:id="rId47"/>
+      <w:headerReference w:type="default" r:id="rId48"/>
+      <w:footerReference w:type="default" r:id="rId49"/>
+      <w:headerReference w:type="first" r:id="rId50"/>
+      <w:footerReference w:type="first" r:id="rId51"/>
       <w:type w:val="continuous"/>
       <w:pgSz w:w="11906" w:h="16838" w:code="9"/>
       <w:pgMar w:top="1440" w:right="1080" w:bottom="1440" w:left="1080" w:header="720" w:footer="215" w:gutter="0"/>
@@ -20943,7 +21800,7 @@
               <w:sz w:val="18"/>
               <w:szCs w:val="18"/>
             </w:rPr>
-            <w:t>5-28</w:t>
+            <w:t>1-3</w:t>
           </w:r>
           <w:r>
             <w:rPr>
@@ -22792,6 +23649,92 @@
     </w:lvl>
   </w:abstractNum>
   <w:abstractNum w:abstractNumId="23" w15:restartNumberingAfterBreak="0">
+    <w:nsid w:val="36D42E5F"/>
+    <w:multiLevelType w:val="hybridMultilevel"/>
+    <w:tmpl w:val="7DFEF870"/>
+    <w:lvl w:ilvl="0" w:tplc="04090017">
+      <w:start w:val="1"/>
+      <w:numFmt w:val="lowerLetter"/>
+      <w:lvlText w:val="%1)"/>
+      <w:lvlJc w:val="left"/>
+      <w:pPr>
+        <w:ind w:left="1800" w:hanging="360"/>
+      </w:pPr>
+    </w:lvl>
+    <w:lvl w:ilvl="1" w:tplc="04090019" w:tentative="1">
+      <w:start w:val="1"/>
+      <w:numFmt w:val="lowerLetter"/>
+      <w:lvlText w:val="%2."/>
+      <w:lvlJc w:val="left"/>
+      <w:pPr>
+        <w:ind w:left="2520" w:hanging="360"/>
+      </w:pPr>
+    </w:lvl>
+    <w:lvl w:ilvl="2" w:tplc="0409001B" w:tentative="1">
+      <w:start w:val="1"/>
+      <w:numFmt w:val="lowerRoman"/>
+      <w:lvlText w:val="%3."/>
+      <w:lvlJc w:val="right"/>
+      <w:pPr>
+        <w:ind w:left="3240" w:hanging="180"/>
+      </w:pPr>
+    </w:lvl>
+    <w:lvl w:ilvl="3" w:tplc="0409000F" w:tentative="1">
+      <w:start w:val="1"/>
+      <w:numFmt w:val="decimal"/>
+      <w:lvlText w:val="%4."/>
+      <w:lvlJc w:val="left"/>
+      <w:pPr>
+        <w:ind w:left="3960" w:hanging="360"/>
+      </w:pPr>
+    </w:lvl>
+    <w:lvl w:ilvl="4" w:tplc="04090019" w:tentative="1">
+      <w:start w:val="1"/>
+      <w:numFmt w:val="lowerLetter"/>
+      <w:lvlText w:val="%5."/>
+      <w:lvlJc w:val="left"/>
+      <w:pPr>
+        <w:ind w:left="4680" w:hanging="360"/>
+      </w:pPr>
+    </w:lvl>
+    <w:lvl w:ilvl="5" w:tplc="0409001B" w:tentative="1">
+      <w:start w:val="1"/>
+      <w:numFmt w:val="lowerRoman"/>
+      <w:lvlText w:val="%6."/>
+      <w:lvlJc w:val="right"/>
+      <w:pPr>
+        <w:ind w:left="5400" w:hanging="180"/>
+      </w:pPr>
+    </w:lvl>
+    <w:lvl w:ilvl="6" w:tplc="0409000F" w:tentative="1">
+      <w:start w:val="1"/>
+      <w:numFmt w:val="decimal"/>
+      <w:lvlText w:val="%7."/>
+      <w:lvlJc w:val="left"/>
+      <w:pPr>
+        <w:ind w:left="6120" w:hanging="360"/>
+      </w:pPr>
+    </w:lvl>
+    <w:lvl w:ilvl="7" w:tplc="04090019" w:tentative="1">
+      <w:start w:val="1"/>
+      <w:numFmt w:val="lowerLetter"/>
+      <w:lvlText w:val="%8."/>
+      <w:lvlJc w:val="left"/>
+      <w:pPr>
+        <w:ind w:left="6840" w:hanging="360"/>
+      </w:pPr>
+    </w:lvl>
+    <w:lvl w:ilvl="8" w:tplc="0409001B" w:tentative="1">
+      <w:start w:val="1"/>
+      <w:numFmt w:val="lowerRoman"/>
+      <w:lvlText w:val="%9."/>
+      <w:lvlJc w:val="right"/>
+      <w:pPr>
+        <w:ind w:left="7560" w:hanging="180"/>
+      </w:pPr>
+    </w:lvl>
+  </w:abstractNum>
+  <w:abstractNum w:abstractNumId="24" w15:restartNumberingAfterBreak="0">
     <w:nsid w:val="387B0E47"/>
     <w:multiLevelType w:val="singleLevel"/>
     <w:tmpl w:val="D37A73A2"/>
@@ -22809,7 +23752,7 @@
       </w:pPr>
     </w:lvl>
   </w:abstractNum>
-  <w:abstractNum w:abstractNumId="24" w15:restartNumberingAfterBreak="0">
+  <w:abstractNum w:abstractNumId="25" w15:restartNumberingAfterBreak="0">
     <w:nsid w:val="38A974E5"/>
     <w:multiLevelType w:val="hybridMultilevel"/>
     <w:tmpl w:val="60EC95F4"/>
@@ -22895,7 +23838,7 @@
       </w:pPr>
     </w:lvl>
   </w:abstractNum>
-  <w:abstractNum w:abstractNumId="25" w15:restartNumberingAfterBreak="0">
+  <w:abstractNum w:abstractNumId="26" w15:restartNumberingAfterBreak="0">
     <w:nsid w:val="38FB2ADD"/>
     <w:multiLevelType w:val="hybridMultilevel"/>
     <w:tmpl w:val="54DAA91E"/>
@@ -23008,7 +23951,7 @@
       </w:rPr>
     </w:lvl>
   </w:abstractNum>
-  <w:abstractNum w:abstractNumId="26" w15:restartNumberingAfterBreak="0">
+  <w:abstractNum w:abstractNumId="27" w15:restartNumberingAfterBreak="0">
     <w:nsid w:val="3DC276C3"/>
     <w:multiLevelType w:val="multilevel"/>
     <w:tmpl w:val="4E94D45A"/>
@@ -23047,7 +23990,7 @@
       <w:lvlText w:val="%1.%2.%3"/>
       <w:lvlJc w:val="left"/>
       <w:pPr>
-        <w:ind w:left="1712" w:hanging="720"/>
+        <w:ind w:left="1854" w:hanging="720"/>
       </w:pPr>
       <w:rPr>
         <w:rFonts w:hint="default"/>
@@ -23157,7 +24100,7 @@
       </w:rPr>
     </w:lvl>
   </w:abstractNum>
-  <w:abstractNum w:abstractNumId="27" w15:restartNumberingAfterBreak="0">
+  <w:abstractNum w:abstractNumId="28" w15:restartNumberingAfterBreak="0">
     <w:nsid w:val="48D60B83"/>
     <w:multiLevelType w:val="singleLevel"/>
     <w:tmpl w:val="7FC2A7AA"/>
@@ -23175,7 +24118,7 @@
       </w:pPr>
     </w:lvl>
   </w:abstractNum>
-  <w:abstractNum w:abstractNumId="28" w15:restartNumberingAfterBreak="0">
+  <w:abstractNum w:abstractNumId="29" w15:restartNumberingAfterBreak="0">
     <w:nsid w:val="4D504523"/>
     <w:multiLevelType w:val="hybridMultilevel"/>
     <w:tmpl w:val="2A9E5310"/>
@@ -23261,7 +24204,7 @@
       </w:pPr>
     </w:lvl>
   </w:abstractNum>
-  <w:abstractNum w:abstractNumId="29" w15:restartNumberingAfterBreak="0">
+  <w:abstractNum w:abstractNumId="30" w15:restartNumberingAfterBreak="0">
     <w:nsid w:val="4ED171B6"/>
     <w:multiLevelType w:val="multilevel"/>
     <w:tmpl w:val="817A82EA"/>
@@ -23407,7 +24350,7 @@
       </w:rPr>
     </w:lvl>
   </w:abstractNum>
-  <w:abstractNum w:abstractNumId="30" w15:restartNumberingAfterBreak="0">
+  <w:abstractNum w:abstractNumId="31" w15:restartNumberingAfterBreak="0">
     <w:nsid w:val="4F0C566B"/>
     <w:multiLevelType w:val="singleLevel"/>
     <w:tmpl w:val="1EDC49C0"/>
@@ -23425,7 +24368,7 @@
       </w:pPr>
     </w:lvl>
   </w:abstractNum>
-  <w:abstractNum w:abstractNumId="31" w15:restartNumberingAfterBreak="0">
+  <w:abstractNum w:abstractNumId="32" w15:restartNumberingAfterBreak="0">
     <w:nsid w:val="5FCD0B0B"/>
     <w:multiLevelType w:val="hybridMultilevel"/>
     <w:tmpl w:val="A8C28596"/>
@@ -23511,7 +24454,7 @@
       </w:pPr>
     </w:lvl>
   </w:abstractNum>
-  <w:abstractNum w:abstractNumId="32" w15:restartNumberingAfterBreak="0">
+  <w:abstractNum w:abstractNumId="33" w15:restartNumberingAfterBreak="0">
     <w:nsid w:val="69DF6468"/>
     <w:multiLevelType w:val="hybridMultilevel"/>
     <w:tmpl w:val="46DA8D3E"/>
@@ -23624,7 +24567,7 @@
       </w:rPr>
     </w:lvl>
   </w:abstractNum>
-  <w:abstractNum w:abstractNumId="33" w15:restartNumberingAfterBreak="0">
+  <w:abstractNum w:abstractNumId="34" w15:restartNumberingAfterBreak="0">
     <w:nsid w:val="6B4801EA"/>
     <w:multiLevelType w:val="hybridMultilevel"/>
     <w:tmpl w:val="F9303436"/>
@@ -23765,7 +24708,7 @@
       </w:rPr>
     </w:lvl>
   </w:abstractNum>
-  <w:abstractNum w:abstractNumId="34" w15:restartNumberingAfterBreak="0">
+  <w:abstractNum w:abstractNumId="35" w15:restartNumberingAfterBreak="0">
     <w:nsid w:val="745539D4"/>
     <w:multiLevelType w:val="hybridMultilevel"/>
     <w:tmpl w:val="60EC95F4"/>
@@ -23851,7 +24794,7 @@
       </w:pPr>
     </w:lvl>
   </w:abstractNum>
-  <w:abstractNum w:abstractNumId="35" w15:restartNumberingAfterBreak="0">
+  <w:abstractNum w:abstractNumId="36" w15:restartNumberingAfterBreak="0">
     <w:nsid w:val="7D8C2E9F"/>
     <w:multiLevelType w:val="hybridMultilevel"/>
     <w:tmpl w:val="6E2E60F0"/>
@@ -23999,16 +24942,16 @@
     <w:abstractNumId w:val="20"/>
   </w:num>
   <w:num w:numId="3">
-    <w:abstractNumId w:val="27"/>
+    <w:abstractNumId w:val="28"/>
   </w:num>
   <w:num w:numId="4">
-    <w:abstractNumId w:val="23"/>
+    <w:abstractNumId w:val="24"/>
   </w:num>
   <w:num w:numId="5">
     <w:abstractNumId w:val="1"/>
   </w:num>
   <w:num w:numId="6">
-    <w:abstractNumId w:val="30"/>
+    <w:abstractNumId w:val="31"/>
   </w:num>
   <w:num w:numId="7">
     <w:abstractNumId w:val="16"/>
@@ -24020,16 +24963,16 @@
     <w:abstractNumId w:val="19"/>
   </w:num>
   <w:num w:numId="10">
-    <w:abstractNumId w:val="33"/>
+    <w:abstractNumId w:val="34"/>
   </w:num>
   <w:num w:numId="11">
-    <w:abstractNumId w:val="35"/>
+    <w:abstractNumId w:val="36"/>
   </w:num>
   <w:num w:numId="12">
     <w:abstractNumId w:val="0"/>
   </w:num>
   <w:num w:numId="13">
-    <w:abstractNumId w:val="26"/>
+    <w:abstractNumId w:val="27"/>
   </w:num>
   <w:num w:numId="14">
     <w:abstractNumId w:val="13"/>
@@ -24044,7 +24987,7 @@
     <w:abstractNumId w:val="18"/>
   </w:num>
   <w:num w:numId="18">
-    <w:abstractNumId w:val="28"/>
+    <w:abstractNumId w:val="29"/>
   </w:num>
   <w:num w:numId="19">
     <w:abstractNumId w:val="22"/>
@@ -24056,16 +24999,16 @@
     <w:abstractNumId w:val="9"/>
   </w:num>
   <w:num w:numId="22">
-    <w:abstractNumId w:val="24"/>
+    <w:abstractNumId w:val="25"/>
   </w:num>
   <w:num w:numId="23">
-    <w:abstractNumId w:val="32"/>
+    <w:abstractNumId w:val="33"/>
   </w:num>
   <w:num w:numId="24">
     <w:abstractNumId w:val="2"/>
   </w:num>
   <w:num w:numId="25">
-    <w:abstractNumId w:val="34"/>
+    <w:abstractNumId w:val="35"/>
   </w:num>
   <w:num w:numId="26">
     <w:abstractNumId w:val="8"/>
@@ -24077,19 +25020,19 @@
     <w:abstractNumId w:val="12"/>
   </w:num>
   <w:num w:numId="29">
-    <w:abstractNumId w:val="31"/>
+    <w:abstractNumId w:val="32"/>
   </w:num>
   <w:num w:numId="30">
     <w:abstractNumId w:val="17"/>
   </w:num>
   <w:num w:numId="31">
-    <w:abstractNumId w:val="29"/>
+    <w:abstractNumId w:val="30"/>
   </w:num>
   <w:num w:numId="32">
     <w:abstractNumId w:val="6"/>
   </w:num>
   <w:num w:numId="33">
-    <w:abstractNumId w:val="26"/>
+    <w:abstractNumId w:val="27"/>
     <w:lvlOverride w:ilvl="0">
       <w:startOverride w:val="1"/>
     </w:lvlOverride>
@@ -24122,13 +25065,46 @@
     <w:abstractNumId w:val="11"/>
   </w:num>
   <w:num w:numId="35">
-    <w:abstractNumId w:val="25"/>
+    <w:abstractNumId w:val="26"/>
   </w:num>
   <w:num w:numId="36">
     <w:abstractNumId w:val="7"/>
   </w:num>
   <w:num w:numId="37">
     <w:abstractNumId w:val="10"/>
+  </w:num>
+  <w:num w:numId="38">
+    <w:abstractNumId w:val="27"/>
+    <w:lvlOverride w:ilvl="0">
+      <w:startOverride w:val="1"/>
+    </w:lvlOverride>
+    <w:lvlOverride w:ilvl="1">
+      <w:startOverride w:val="1"/>
+    </w:lvlOverride>
+    <w:lvlOverride w:ilvl="2">
+      <w:startOverride w:val="1"/>
+    </w:lvlOverride>
+    <w:lvlOverride w:ilvl="3">
+      <w:startOverride w:val="1"/>
+    </w:lvlOverride>
+    <w:lvlOverride w:ilvl="4">
+      <w:startOverride w:val="1"/>
+    </w:lvlOverride>
+    <w:lvlOverride w:ilvl="5">
+      <w:startOverride w:val="1"/>
+    </w:lvlOverride>
+    <w:lvlOverride w:ilvl="6">
+      <w:startOverride w:val="1"/>
+    </w:lvlOverride>
+    <w:lvlOverride w:ilvl="7">
+      <w:startOverride w:val="1"/>
+    </w:lvlOverride>
+    <w:lvlOverride w:ilvl="8">
+      <w:startOverride w:val="1"/>
+    </w:lvlOverride>
+  </w:num>
+  <w:num w:numId="39">
+    <w:abstractNumId w:val="23"/>
   </w:num>
   <w:numIdMacAtCleanup w:val="25"/>
 </w:numbering>
@@ -27414,7 +28390,7 @@
 </file>
 
 <file path=customXml/itemProps1.xml><?xml version="1.0" encoding="utf-8"?>
-<ds:datastoreItem xmlns:ds="http://schemas.openxmlformats.org/officeDocument/2006/customXml" ds:itemID="{C4090D13-8806-4466-AACD-EFC7DC7ACA18}">
+<ds:datastoreItem xmlns:ds="http://schemas.openxmlformats.org/officeDocument/2006/customXml" ds:itemID="{24B462C0-D8A6-4131-BE19-594DAF9E319A}">
   <ds:schemaRefs>
     <ds:schemaRef ds:uri="http://schemas.openxmlformats.org/officeDocument/2006/bibliography"/>
   </ds:schemaRefs>
@@ -27422,7 +28398,7 @@
 </file>
 
 <file path=customXml/itemProps2.xml><?xml version="1.0" encoding="utf-8"?>
-<ds:datastoreItem xmlns:ds="http://schemas.openxmlformats.org/officeDocument/2006/customXml" ds:itemID="{4007DB15-3A4C-464C-A5C9-F156AEBDAA9A}">
+<ds:datastoreItem xmlns:ds="http://schemas.openxmlformats.org/officeDocument/2006/customXml" ds:itemID="{8AA2D59D-22DB-4F45-9A23-A69BA97721F2}">
   <ds:schemaRefs>
     <ds:schemaRef ds:uri="http://schemas.openxmlformats.org/officeDocument/2006/bibliography"/>
   </ds:schemaRefs>
@@ -27430,7 +28406,7 @@
 </file>
 
 <file path=customXml/itemProps3.xml><?xml version="1.0" encoding="utf-8"?>
-<ds:datastoreItem xmlns:ds="http://schemas.openxmlformats.org/officeDocument/2006/customXml" ds:itemID="{C7E8262D-7FDD-4F15-8578-72F04DD028E5}">
+<ds:datastoreItem xmlns:ds="http://schemas.openxmlformats.org/officeDocument/2006/customXml" ds:itemID="{04D4C4C2-69EB-4DBF-B2EA-E62CEEDC4412}">
   <ds:schemaRefs>
     <ds:schemaRef ds:uri="http://schemas.openxmlformats.org/officeDocument/2006/bibliography"/>
   </ds:schemaRefs>
@@ -27438,7 +28414,7 @@
 </file>
 
 <file path=customXml/itemProps4.xml><?xml version="1.0" encoding="utf-8"?>
-<ds:datastoreItem xmlns:ds="http://schemas.openxmlformats.org/officeDocument/2006/customXml" ds:itemID="{73393E81-CE93-452E-95D4-E10E64CDB2DC}">
+<ds:datastoreItem xmlns:ds="http://schemas.openxmlformats.org/officeDocument/2006/customXml" ds:itemID="{8CCB4CD3-5F2F-45EA-984E-FD1222FCBF78}">
   <ds:schemaRefs>
     <ds:schemaRef ds:uri="http://schemas.openxmlformats.org/officeDocument/2006/bibliography"/>
   </ds:schemaRefs>

</xml_diff>